<commit_message>
Upload file doc CauTrucDuLieu
Chỉnh lại vài cái nữa.
</commit_message>
<xml_diff>
--- a/KTLT_DoAn_Nhom2_CauTrucDuLieu.docx
+++ b/KTLT_DoAn_Nhom2_CauTrucDuLieu.docx
@@ -44,7 +44,7 @@
     </w:p>
     <w:p>
       <w:pPr>
-        <w:pStyle w:val="oancuaDanhsach"/>
+        <w:pStyle w:val="ListParagraph"/>
         <w:numPr>
           <w:ilvl w:val="0"/>
           <w:numId w:val="1"/>
@@ -79,7 +79,54 @@
           <w:sz w:val="26"/>
           <w:szCs w:val="26"/>
         </w:rPr>
-        <w:t xml:space="preserve"> (username,full name,email,mobile phone,</w:t>
+        <w:t xml:space="preserve"> (</w:t>
+      </w:r>
+      <w:proofErr w:type="spellStart"/>
+      <w:proofErr w:type="gramStart"/>
+      <w:r>
+        <w:rPr>
+          <w:rFonts w:ascii="Times New Roman" w:hAnsi="Times New Roman" w:cs="Times New Roman"/>
+          <w:sz w:val="26"/>
+          <w:szCs w:val="26"/>
+        </w:rPr>
+        <w:t>username,full</w:t>
+      </w:r>
+      <w:proofErr w:type="spellEnd"/>
+      <w:proofErr w:type="gramEnd"/>
+      <w:r>
+        <w:rPr>
+          <w:rFonts w:ascii="Times New Roman" w:hAnsi="Times New Roman" w:cs="Times New Roman"/>
+          <w:sz w:val="26"/>
+          <w:szCs w:val="26"/>
+        </w:rPr>
+        <w:t xml:space="preserve"> </w:t>
+      </w:r>
+      <w:proofErr w:type="spellStart"/>
+      <w:r>
+        <w:rPr>
+          <w:rFonts w:ascii="Times New Roman" w:hAnsi="Times New Roman" w:cs="Times New Roman"/>
+          <w:sz w:val="26"/>
+          <w:szCs w:val="26"/>
+        </w:rPr>
+        <w:t>name,email,mobile</w:t>
+      </w:r>
+      <w:proofErr w:type="spellEnd"/>
+      <w:r>
+        <w:rPr>
+          <w:rFonts w:ascii="Times New Roman" w:hAnsi="Times New Roman" w:cs="Times New Roman"/>
+          <w:sz w:val="26"/>
+          <w:szCs w:val="26"/>
+        </w:rPr>
+        <w:t xml:space="preserve"> </w:t>
+      </w:r>
+      <w:proofErr w:type="spellStart"/>
+      <w:r>
+        <w:rPr>
+          <w:rFonts w:ascii="Times New Roman" w:hAnsi="Times New Roman" w:cs="Times New Roman"/>
+          <w:sz w:val="26"/>
+          <w:szCs w:val="26"/>
+        </w:rPr>
+        <w:t>phone,</w:t>
       </w:r>
       <w:r>
         <w:rPr>
@@ -96,16 +143,140 @@
           <w:sz w:val="26"/>
           <w:szCs w:val="26"/>
         </w:rPr>
-        <w:t>,password,class)(class=’0’ nếu k phải học sinh?)</w:t>
-      </w:r>
-      <w:r>
-        <w:rPr>
-          <w:rFonts w:ascii="Times New Roman" w:hAnsi="Times New Roman" w:cs="Times New Roman"/>
+        <w:t>,password,class</w:t>
+      </w:r>
+      <w:proofErr w:type="spellEnd"/>
+      <w:r>
+        <w:rPr>
+          <w:rFonts w:ascii="Times New Roman" w:hAnsi="Times New Roman" w:cs="Times New Roman"/>
+          <w:sz w:val="26"/>
+          <w:szCs w:val="26"/>
+        </w:rPr>
+        <w:t>)</w:t>
+      </w:r>
+      <w:r>
+        <w:rPr>
+          <w:rFonts w:ascii="Times New Roman" w:hAnsi="Times New Roman" w:cs="Times New Roman"/>
+          <w:sz w:val="26"/>
+          <w:szCs w:val="26"/>
+        </w:rPr>
+        <w:t xml:space="preserve"> </w:t>
+      </w:r>
+      <w:r>
+        <w:rPr>
+          <w:rFonts w:ascii="Times New Roman" w:hAnsi="Times New Roman" w:cs="Times New Roman"/>
+          <w:i/>
+          <w:sz w:val="26"/>
+          <w:szCs w:val="26"/>
+        </w:rPr>
+        <w:t xml:space="preserve">(class=’0’ </w:t>
+      </w:r>
+      <w:proofErr w:type="spellStart"/>
+      <w:r>
+        <w:rPr>
+          <w:rFonts w:ascii="Times New Roman" w:hAnsi="Times New Roman" w:cs="Times New Roman"/>
+          <w:i/>
+          <w:sz w:val="26"/>
+          <w:szCs w:val="26"/>
+        </w:rPr>
+        <w:t>nếu</w:t>
+      </w:r>
+      <w:proofErr w:type="spellEnd"/>
+      <w:r>
+        <w:rPr>
+          <w:rFonts w:ascii="Times New Roman" w:hAnsi="Times New Roman" w:cs="Times New Roman"/>
+          <w:i/>
+          <w:sz w:val="26"/>
+          <w:szCs w:val="26"/>
+        </w:rPr>
+        <w:t xml:space="preserve"> k </w:t>
+      </w:r>
+      <w:proofErr w:type="spellStart"/>
+      <w:r>
+        <w:rPr>
+          <w:rFonts w:ascii="Times New Roman" w:hAnsi="Times New Roman" w:cs="Times New Roman"/>
+          <w:i/>
+          <w:sz w:val="26"/>
+          <w:szCs w:val="26"/>
+        </w:rPr>
+        <w:t>phải</w:t>
+      </w:r>
+      <w:proofErr w:type="spellEnd"/>
+      <w:r>
+        <w:rPr>
+          <w:rFonts w:ascii="Times New Roman" w:hAnsi="Times New Roman" w:cs="Times New Roman"/>
+          <w:i/>
+          <w:sz w:val="26"/>
+          <w:szCs w:val="26"/>
+        </w:rPr>
+        <w:t xml:space="preserve"> </w:t>
+      </w:r>
+      <w:proofErr w:type="spellStart"/>
+      <w:r>
+        <w:rPr>
+          <w:rFonts w:ascii="Times New Roman" w:hAnsi="Times New Roman" w:cs="Times New Roman"/>
+          <w:i/>
+          <w:sz w:val="26"/>
+          <w:szCs w:val="26"/>
+        </w:rPr>
+        <w:t>học</w:t>
+      </w:r>
+      <w:proofErr w:type="spellEnd"/>
+      <w:r>
+        <w:rPr>
+          <w:rFonts w:ascii="Times New Roman" w:hAnsi="Times New Roman" w:cs="Times New Roman"/>
+          <w:i/>
+          <w:sz w:val="26"/>
+          <w:szCs w:val="26"/>
+        </w:rPr>
+        <w:t xml:space="preserve"> </w:t>
+      </w:r>
+      <w:proofErr w:type="spellStart"/>
+      <w:r>
+        <w:rPr>
+          <w:rFonts w:ascii="Times New Roman" w:hAnsi="Times New Roman" w:cs="Times New Roman"/>
+          <w:i/>
+          <w:sz w:val="26"/>
+          <w:szCs w:val="26"/>
+        </w:rPr>
+        <w:t>sinh</w:t>
+      </w:r>
+      <w:proofErr w:type="spellEnd"/>
+      <w:r>
+        <w:rPr>
+          <w:rFonts w:ascii="Times New Roman" w:hAnsi="Times New Roman" w:cs="Times New Roman"/>
+          <w:i/>
+          <w:sz w:val="26"/>
+          <w:szCs w:val="26"/>
+        </w:rPr>
+        <w:t>)</w:t>
+      </w:r>
+      <w:r>
+        <w:rPr>
+          <w:rFonts w:ascii="Times New Roman" w:hAnsi="Times New Roman" w:cs="Times New Roman"/>
+          <w:i/>
           <w:sz w:val="26"/>
           <w:szCs w:val="26"/>
         </w:rPr>
         <w:br/>
-        <w:t xml:space="preserve">Tùy </w:t>
+      </w:r>
+      <w:proofErr w:type="spellStart"/>
+      <w:r>
+        <w:rPr>
+          <w:rFonts w:ascii="Times New Roman" w:hAnsi="Times New Roman" w:cs="Times New Roman"/>
+          <w:sz w:val="26"/>
+          <w:szCs w:val="26"/>
+        </w:rPr>
+        <w:t>Tùy</w:t>
+      </w:r>
+      <w:proofErr w:type="spellEnd"/>
+      <w:r>
+        <w:rPr>
+          <w:rFonts w:ascii="Times New Roman" w:hAnsi="Times New Roman" w:cs="Times New Roman"/>
+          <w:sz w:val="26"/>
+          <w:szCs w:val="26"/>
+        </w:rPr>
+        <w:t xml:space="preserve"> </w:t>
       </w:r>
       <w:r>
         <w:rPr>
@@ -122,12 +293,60 @@
           <w:sz w:val="26"/>
           <w:szCs w:val="26"/>
         </w:rPr>
-        <w:t xml:space="preserve"> show menu (student, academic staff, lecturer)</w:t>
+        <w:t xml:space="preserve"> show menu (</w:t>
+      </w:r>
+      <w:r>
+        <w:rPr>
+          <w:rFonts w:ascii="Times New Roman" w:hAnsi="Times New Roman" w:cs="Times New Roman"/>
+          <w:sz w:val="26"/>
+          <w:szCs w:val="26"/>
+        </w:rPr>
+        <w:t>0=</w:t>
+      </w:r>
+      <w:r>
+        <w:rPr>
+          <w:rFonts w:ascii="Times New Roman" w:hAnsi="Times New Roman" w:cs="Times New Roman"/>
+          <w:sz w:val="26"/>
+          <w:szCs w:val="26"/>
+        </w:rPr>
+        <w:t xml:space="preserve">student, </w:t>
+      </w:r>
+      <w:r>
+        <w:rPr>
+          <w:rFonts w:ascii="Times New Roman" w:hAnsi="Times New Roman" w:cs="Times New Roman"/>
+          <w:sz w:val="26"/>
+          <w:szCs w:val="26"/>
+        </w:rPr>
+        <w:t>1=</w:t>
+      </w:r>
+      <w:r>
+        <w:rPr>
+          <w:rFonts w:ascii="Times New Roman" w:hAnsi="Times New Roman" w:cs="Times New Roman"/>
+          <w:sz w:val="26"/>
+          <w:szCs w:val="26"/>
+        </w:rPr>
+        <w:t xml:space="preserve">academic staff, </w:t>
+      </w:r>
+      <w:r>
+        <w:rPr>
+          <w:rFonts w:ascii="Times New Roman" w:hAnsi="Times New Roman" w:cs="Times New Roman"/>
+          <w:sz w:val="26"/>
+          <w:szCs w:val="26"/>
+        </w:rPr>
+        <w:t>2=</w:t>
+      </w:r>
+      <w:r>
+        <w:rPr>
+          <w:rFonts w:ascii="Times New Roman" w:hAnsi="Times New Roman" w:cs="Times New Roman"/>
+          <w:sz w:val="26"/>
+          <w:szCs w:val="26"/>
+        </w:rPr>
+        <w:t>lecturer)</w:t>
       </w:r>
     </w:p>
     <w:p>
       <w:pPr>
-        <w:pStyle w:val="oancuaDanhsach"/>
+        <w:pStyle w:val="ListParagraph"/>
         <w:numPr>
           <w:ilvl w:val="0"/>
           <w:numId w:val="1"/>
@@ -139,13 +358,113 @@
           <w:szCs w:val="26"/>
         </w:rPr>
       </w:pPr>
-      <w:r>
-        <w:rPr>
-          <w:rFonts w:ascii="Times New Roman" w:hAnsi="Times New Roman" w:cs="Times New Roman"/>
-          <w:sz w:val="26"/>
-          <w:szCs w:val="26"/>
-        </w:rPr>
-        <w:t>Yêu cầu 6 -&gt; 13 xử lý mấy file này:</w:t>
+      <w:proofErr w:type="spellStart"/>
+      <w:r>
+        <w:rPr>
+          <w:rFonts w:ascii="Times New Roman" w:hAnsi="Times New Roman" w:cs="Times New Roman"/>
+          <w:sz w:val="26"/>
+          <w:szCs w:val="26"/>
+        </w:rPr>
+        <w:t>Yêu</w:t>
+      </w:r>
+      <w:proofErr w:type="spellEnd"/>
+      <w:r>
+        <w:rPr>
+          <w:rFonts w:ascii="Times New Roman" w:hAnsi="Times New Roman" w:cs="Times New Roman"/>
+          <w:sz w:val="26"/>
+          <w:szCs w:val="26"/>
+        </w:rPr>
+        <w:t xml:space="preserve"> </w:t>
+      </w:r>
+      <w:proofErr w:type="spellStart"/>
+      <w:r>
+        <w:rPr>
+          <w:rFonts w:ascii="Times New Roman" w:hAnsi="Times New Roman" w:cs="Times New Roman"/>
+          <w:sz w:val="26"/>
+          <w:szCs w:val="26"/>
+        </w:rPr>
+        <w:t>cầu</w:t>
+      </w:r>
+      <w:proofErr w:type="spellEnd"/>
+      <w:r>
+        <w:rPr>
+          <w:rFonts w:ascii="Times New Roman" w:hAnsi="Times New Roman" w:cs="Times New Roman"/>
+          <w:sz w:val="26"/>
+          <w:szCs w:val="26"/>
+        </w:rPr>
+        <w:t xml:space="preserve"> 6 -&gt; 13 </w:t>
+      </w:r>
+      <w:proofErr w:type="spellStart"/>
+      <w:r>
+        <w:rPr>
+          <w:rFonts w:ascii="Times New Roman" w:hAnsi="Times New Roman" w:cs="Times New Roman"/>
+          <w:sz w:val="26"/>
+          <w:szCs w:val="26"/>
+        </w:rPr>
+        <w:t>xử</w:t>
+      </w:r>
+      <w:proofErr w:type="spellEnd"/>
+      <w:r>
+        <w:rPr>
+          <w:rFonts w:ascii="Times New Roman" w:hAnsi="Times New Roman" w:cs="Times New Roman"/>
+          <w:sz w:val="26"/>
+          <w:szCs w:val="26"/>
+        </w:rPr>
+        <w:t xml:space="preserve"> </w:t>
+      </w:r>
+      <w:proofErr w:type="spellStart"/>
+      <w:r>
+        <w:rPr>
+          <w:rFonts w:ascii="Times New Roman" w:hAnsi="Times New Roman" w:cs="Times New Roman"/>
+          <w:sz w:val="26"/>
+          <w:szCs w:val="26"/>
+        </w:rPr>
+        <w:t>lý</w:t>
+      </w:r>
+      <w:proofErr w:type="spellEnd"/>
+      <w:r>
+        <w:rPr>
+          <w:rFonts w:ascii="Times New Roman" w:hAnsi="Times New Roman" w:cs="Times New Roman"/>
+          <w:sz w:val="26"/>
+          <w:szCs w:val="26"/>
+        </w:rPr>
+        <w:t xml:space="preserve"> </w:t>
+      </w:r>
+      <w:proofErr w:type="spellStart"/>
+      <w:r>
+        <w:rPr>
+          <w:rFonts w:ascii="Times New Roman" w:hAnsi="Times New Roman" w:cs="Times New Roman"/>
+          <w:sz w:val="26"/>
+          <w:szCs w:val="26"/>
+        </w:rPr>
+        <w:t>mấy</w:t>
+      </w:r>
+      <w:proofErr w:type="spellEnd"/>
+      <w:r>
+        <w:rPr>
+          <w:rFonts w:ascii="Times New Roman" w:hAnsi="Times New Roman" w:cs="Times New Roman"/>
+          <w:sz w:val="26"/>
+          <w:szCs w:val="26"/>
+        </w:rPr>
+        <w:t xml:space="preserve"> file </w:t>
+      </w:r>
+      <w:proofErr w:type="spellStart"/>
+      <w:r>
+        <w:rPr>
+          <w:rFonts w:ascii="Times New Roman" w:hAnsi="Times New Roman" w:cs="Times New Roman"/>
+          <w:sz w:val="26"/>
+          <w:szCs w:val="26"/>
+        </w:rPr>
+        <w:t>này</w:t>
+      </w:r>
+      <w:proofErr w:type="spellEnd"/>
+      <w:r>
+        <w:rPr>
+          <w:rFonts w:ascii="Times New Roman" w:hAnsi="Times New Roman" w:cs="Times New Roman"/>
+          <w:sz w:val="26"/>
+          <w:szCs w:val="26"/>
+        </w:rPr>
+        <w:t>:</w:t>
       </w:r>
       <w:r>
         <w:rPr>
@@ -170,7 +489,25 @@
           <w:sz w:val="26"/>
           <w:szCs w:val="26"/>
         </w:rPr>
-        <w:t xml:space="preserve"> (classname)</w:t>
+        <w:t xml:space="preserve"> (</w:t>
+      </w:r>
+      <w:proofErr w:type="spellStart"/>
+      <w:r>
+        <w:rPr>
+          <w:rFonts w:ascii="Times New Roman" w:hAnsi="Times New Roman" w:cs="Times New Roman"/>
+          <w:sz w:val="26"/>
+          <w:szCs w:val="26"/>
+        </w:rPr>
+        <w:t>classname</w:t>
+      </w:r>
+      <w:proofErr w:type="spellEnd"/>
+      <w:r>
+        <w:rPr>
+          <w:rFonts w:ascii="Times New Roman" w:hAnsi="Times New Roman" w:cs="Times New Roman"/>
+          <w:sz w:val="26"/>
+          <w:szCs w:val="26"/>
+        </w:rPr>
+        <w:t>)</w:t>
       </w:r>
       <w:r>
         <w:rPr>
@@ -179,7 +516,42 @@
           <w:szCs w:val="26"/>
         </w:rPr>
         <w:br/>
-        <w:t xml:space="preserve">mỗi class có </w:t>
+      </w:r>
+      <w:proofErr w:type="spellStart"/>
+      <w:r>
+        <w:rPr>
+          <w:rFonts w:ascii="Times New Roman" w:hAnsi="Times New Roman" w:cs="Times New Roman"/>
+          <w:sz w:val="26"/>
+          <w:szCs w:val="26"/>
+        </w:rPr>
+        <w:t>mỗi</w:t>
+      </w:r>
+      <w:proofErr w:type="spellEnd"/>
+      <w:r>
+        <w:rPr>
+          <w:rFonts w:ascii="Times New Roman" w:hAnsi="Times New Roman" w:cs="Times New Roman"/>
+          <w:sz w:val="26"/>
+          <w:szCs w:val="26"/>
+        </w:rPr>
+        <w:t xml:space="preserve"> class </w:t>
+      </w:r>
+      <w:proofErr w:type="spellStart"/>
+      <w:r>
+        <w:rPr>
+          <w:rFonts w:ascii="Times New Roman" w:hAnsi="Times New Roman" w:cs="Times New Roman"/>
+          <w:sz w:val="26"/>
+          <w:szCs w:val="26"/>
+        </w:rPr>
+        <w:t>có</w:t>
+      </w:r>
+      <w:proofErr w:type="spellEnd"/>
+      <w:r>
+        <w:rPr>
+          <w:rFonts w:ascii="Times New Roman" w:hAnsi="Times New Roman" w:cs="Times New Roman"/>
+          <w:sz w:val="26"/>
+          <w:szCs w:val="26"/>
+        </w:rPr>
+        <w:t xml:space="preserve"> </w:t>
       </w:r>
       <w:r>
         <w:rPr>
@@ -196,7 +568,54 @@
           <w:sz w:val="26"/>
           <w:szCs w:val="26"/>
         </w:rPr>
-        <w:t xml:space="preserve"> (id,full name,email,mobile phone</w:t>
+        <w:t xml:space="preserve"> (</w:t>
+      </w:r>
+      <w:proofErr w:type="spellStart"/>
+      <w:proofErr w:type="gramStart"/>
+      <w:r>
+        <w:rPr>
+          <w:rFonts w:ascii="Times New Roman" w:hAnsi="Times New Roman" w:cs="Times New Roman"/>
+          <w:sz w:val="26"/>
+          <w:szCs w:val="26"/>
+        </w:rPr>
+        <w:t>id,full</w:t>
+      </w:r>
+      <w:proofErr w:type="spellEnd"/>
+      <w:proofErr w:type="gramEnd"/>
+      <w:r>
+        <w:rPr>
+          <w:rFonts w:ascii="Times New Roman" w:hAnsi="Times New Roman" w:cs="Times New Roman"/>
+          <w:sz w:val="26"/>
+          <w:szCs w:val="26"/>
+        </w:rPr>
+        <w:t xml:space="preserve"> </w:t>
+      </w:r>
+      <w:proofErr w:type="spellStart"/>
+      <w:r>
+        <w:rPr>
+          <w:rFonts w:ascii="Times New Roman" w:hAnsi="Times New Roman" w:cs="Times New Roman"/>
+          <w:sz w:val="26"/>
+          <w:szCs w:val="26"/>
+        </w:rPr>
+        <w:t>name,email,mobile</w:t>
+      </w:r>
+      <w:proofErr w:type="spellEnd"/>
+      <w:r>
+        <w:rPr>
+          <w:rFonts w:ascii="Times New Roman" w:hAnsi="Times New Roman" w:cs="Times New Roman"/>
+          <w:sz w:val="26"/>
+          <w:szCs w:val="26"/>
+        </w:rPr>
+        <w:t xml:space="preserve"> </w:t>
+      </w:r>
+      <w:proofErr w:type="spellStart"/>
+      <w:r>
+        <w:rPr>
+          <w:rFonts w:ascii="Times New Roman" w:hAnsi="Times New Roman" w:cs="Times New Roman"/>
+          <w:sz w:val="26"/>
+          <w:szCs w:val="26"/>
+        </w:rPr>
+        <w:t>phone</w:t>
       </w:r>
       <w:r>
         <w:rPr>
@@ -214,13 +633,140 @@
         </w:rPr>
         <w:t>status</w:t>
       </w:r>
-      <w:r>
-        <w:rPr>
-          <w:rFonts w:ascii="Times New Roman" w:hAnsi="Times New Roman" w:cs="Times New Roman"/>
-          <w:sz w:val="26"/>
-          <w:szCs w:val="26"/>
-        </w:rPr>
-        <w:t xml:space="preserve"> (1 là còn trong lớp, 0 là không còn)</w:t>
+      <w:proofErr w:type="spellEnd"/>
+      <w:r>
+        <w:rPr>
+          <w:rFonts w:ascii="Times New Roman" w:hAnsi="Times New Roman" w:cs="Times New Roman"/>
+          <w:sz w:val="26"/>
+          <w:szCs w:val="26"/>
+        </w:rPr>
+        <w:t xml:space="preserve"> (1 </w:t>
+      </w:r>
+      <w:proofErr w:type="spellStart"/>
+      <w:r>
+        <w:rPr>
+          <w:rFonts w:ascii="Times New Roman" w:hAnsi="Times New Roman" w:cs="Times New Roman"/>
+          <w:sz w:val="26"/>
+          <w:szCs w:val="26"/>
+        </w:rPr>
+        <w:t>là</w:t>
+      </w:r>
+      <w:proofErr w:type="spellEnd"/>
+      <w:r>
+        <w:rPr>
+          <w:rFonts w:ascii="Times New Roman" w:hAnsi="Times New Roman" w:cs="Times New Roman"/>
+          <w:sz w:val="26"/>
+          <w:szCs w:val="26"/>
+        </w:rPr>
+        <w:t xml:space="preserve"> </w:t>
+      </w:r>
+      <w:proofErr w:type="spellStart"/>
+      <w:r>
+        <w:rPr>
+          <w:rFonts w:ascii="Times New Roman" w:hAnsi="Times New Roman" w:cs="Times New Roman"/>
+          <w:sz w:val="26"/>
+          <w:szCs w:val="26"/>
+        </w:rPr>
+        <w:t>còn</w:t>
+      </w:r>
+      <w:proofErr w:type="spellEnd"/>
+      <w:r>
+        <w:rPr>
+          <w:rFonts w:ascii="Times New Roman" w:hAnsi="Times New Roman" w:cs="Times New Roman"/>
+          <w:sz w:val="26"/>
+          <w:szCs w:val="26"/>
+        </w:rPr>
+        <w:t xml:space="preserve"> </w:t>
+      </w:r>
+      <w:proofErr w:type="spellStart"/>
+      <w:r>
+        <w:rPr>
+          <w:rFonts w:ascii="Times New Roman" w:hAnsi="Times New Roman" w:cs="Times New Roman"/>
+          <w:sz w:val="26"/>
+          <w:szCs w:val="26"/>
+        </w:rPr>
+        <w:t>trong</w:t>
+      </w:r>
+      <w:proofErr w:type="spellEnd"/>
+      <w:r>
+        <w:rPr>
+          <w:rFonts w:ascii="Times New Roman" w:hAnsi="Times New Roman" w:cs="Times New Roman"/>
+          <w:sz w:val="26"/>
+          <w:szCs w:val="26"/>
+        </w:rPr>
+        <w:t xml:space="preserve"> </w:t>
+      </w:r>
+      <w:proofErr w:type="spellStart"/>
+      <w:r>
+        <w:rPr>
+          <w:rFonts w:ascii="Times New Roman" w:hAnsi="Times New Roman" w:cs="Times New Roman"/>
+          <w:sz w:val="26"/>
+          <w:szCs w:val="26"/>
+        </w:rPr>
+        <w:t>lớp</w:t>
+      </w:r>
+      <w:proofErr w:type="spellEnd"/>
+      <w:r>
+        <w:rPr>
+          <w:rFonts w:ascii="Times New Roman" w:hAnsi="Times New Roman" w:cs="Times New Roman"/>
+          <w:sz w:val="26"/>
+          <w:szCs w:val="26"/>
+        </w:rPr>
+        <w:t xml:space="preserve">, 0 </w:t>
+      </w:r>
+      <w:proofErr w:type="spellStart"/>
+      <w:r>
+        <w:rPr>
+          <w:rFonts w:ascii="Times New Roman" w:hAnsi="Times New Roman" w:cs="Times New Roman"/>
+          <w:sz w:val="26"/>
+          <w:szCs w:val="26"/>
+        </w:rPr>
+        <w:t>là</w:t>
+      </w:r>
+      <w:proofErr w:type="spellEnd"/>
+      <w:r>
+        <w:rPr>
+          <w:rFonts w:ascii="Times New Roman" w:hAnsi="Times New Roman" w:cs="Times New Roman"/>
+          <w:sz w:val="26"/>
+          <w:szCs w:val="26"/>
+        </w:rPr>
+        <w:t xml:space="preserve"> </w:t>
+      </w:r>
+      <w:proofErr w:type="spellStart"/>
+      <w:r>
+        <w:rPr>
+          <w:rFonts w:ascii="Times New Roman" w:hAnsi="Times New Roman" w:cs="Times New Roman"/>
+          <w:sz w:val="26"/>
+          <w:szCs w:val="26"/>
+        </w:rPr>
+        <w:t>không</w:t>
+      </w:r>
+      <w:proofErr w:type="spellEnd"/>
+      <w:r>
+        <w:rPr>
+          <w:rFonts w:ascii="Times New Roman" w:hAnsi="Times New Roman" w:cs="Times New Roman"/>
+          <w:sz w:val="26"/>
+          <w:szCs w:val="26"/>
+        </w:rPr>
+        <w:t xml:space="preserve"> </w:t>
+      </w:r>
+      <w:proofErr w:type="spellStart"/>
+      <w:r>
+        <w:rPr>
+          <w:rFonts w:ascii="Times New Roman" w:hAnsi="Times New Roman" w:cs="Times New Roman"/>
+          <w:sz w:val="26"/>
+          <w:szCs w:val="26"/>
+        </w:rPr>
+        <w:t>còn</w:t>
+      </w:r>
+      <w:proofErr w:type="spellEnd"/>
+      <w:r>
+        <w:rPr>
+          <w:rFonts w:ascii="Times New Roman" w:hAnsi="Times New Roman" w:cs="Times New Roman"/>
+          <w:sz w:val="26"/>
+          <w:szCs w:val="26"/>
+        </w:rPr>
+        <w:t>)</w:t>
       </w:r>
       <w:r>
         <w:rPr>
@@ -233,7 +779,7 @@
     </w:p>
     <w:p>
       <w:pPr>
-        <w:pStyle w:val="oancuaDanhsach"/>
+        <w:pStyle w:val="ListParagraph"/>
         <w:numPr>
           <w:ilvl w:val="0"/>
           <w:numId w:val="1"/>
@@ -245,29 +791,121 @@
           <w:szCs w:val="26"/>
         </w:rPr>
       </w:pPr>
-      <w:r>
-        <w:rPr>
-          <w:rFonts w:ascii="Times New Roman" w:hAnsi="Times New Roman" w:cs="Times New Roman"/>
-          <w:sz w:val="26"/>
-          <w:szCs w:val="26"/>
-        </w:rPr>
-        <w:t xml:space="preserve">Yêu cầu 14 -&gt; 18 xử lý </w:t>
-      </w:r>
-      <w:r>
-        <w:rPr>
-          <w:rFonts w:ascii="Times New Roman" w:hAnsi="Times New Roman" w:cs="Times New Roman"/>
-          <w:sz w:val="26"/>
-          <w:szCs w:val="26"/>
-        </w:rPr>
-        <w:t xml:space="preserve">mấy </w:t>
-      </w:r>
-      <w:r>
-        <w:rPr>
-          <w:rFonts w:ascii="Times New Roman" w:hAnsi="Times New Roman" w:cs="Times New Roman"/>
-          <w:sz w:val="26"/>
-          <w:szCs w:val="26"/>
-        </w:rPr>
-        <w:t>file này:</w:t>
+      <w:proofErr w:type="spellStart"/>
+      <w:r>
+        <w:rPr>
+          <w:rFonts w:ascii="Times New Roman" w:hAnsi="Times New Roman" w:cs="Times New Roman"/>
+          <w:sz w:val="26"/>
+          <w:szCs w:val="26"/>
+        </w:rPr>
+        <w:t>Yêu</w:t>
+      </w:r>
+      <w:proofErr w:type="spellEnd"/>
+      <w:r>
+        <w:rPr>
+          <w:rFonts w:ascii="Times New Roman" w:hAnsi="Times New Roman" w:cs="Times New Roman"/>
+          <w:sz w:val="26"/>
+          <w:szCs w:val="26"/>
+        </w:rPr>
+        <w:t xml:space="preserve"> </w:t>
+      </w:r>
+      <w:proofErr w:type="spellStart"/>
+      <w:r>
+        <w:rPr>
+          <w:rFonts w:ascii="Times New Roman" w:hAnsi="Times New Roman" w:cs="Times New Roman"/>
+          <w:sz w:val="26"/>
+          <w:szCs w:val="26"/>
+        </w:rPr>
+        <w:t>cầu</w:t>
+      </w:r>
+      <w:proofErr w:type="spellEnd"/>
+      <w:r>
+        <w:rPr>
+          <w:rFonts w:ascii="Times New Roman" w:hAnsi="Times New Roman" w:cs="Times New Roman"/>
+          <w:sz w:val="26"/>
+          <w:szCs w:val="26"/>
+        </w:rPr>
+        <w:t xml:space="preserve"> 14 -&gt; 18 </w:t>
+      </w:r>
+      <w:proofErr w:type="spellStart"/>
+      <w:r>
+        <w:rPr>
+          <w:rFonts w:ascii="Times New Roman" w:hAnsi="Times New Roman" w:cs="Times New Roman"/>
+          <w:sz w:val="26"/>
+          <w:szCs w:val="26"/>
+        </w:rPr>
+        <w:t>xử</w:t>
+      </w:r>
+      <w:proofErr w:type="spellEnd"/>
+      <w:r>
+        <w:rPr>
+          <w:rFonts w:ascii="Times New Roman" w:hAnsi="Times New Roman" w:cs="Times New Roman"/>
+          <w:sz w:val="26"/>
+          <w:szCs w:val="26"/>
+        </w:rPr>
+        <w:t xml:space="preserve"> </w:t>
+      </w:r>
+      <w:proofErr w:type="spellStart"/>
+      <w:r>
+        <w:rPr>
+          <w:rFonts w:ascii="Times New Roman" w:hAnsi="Times New Roman" w:cs="Times New Roman"/>
+          <w:sz w:val="26"/>
+          <w:szCs w:val="26"/>
+        </w:rPr>
+        <w:t>lý</w:t>
+      </w:r>
+      <w:proofErr w:type="spellEnd"/>
+      <w:r>
+        <w:rPr>
+          <w:rFonts w:ascii="Times New Roman" w:hAnsi="Times New Roman" w:cs="Times New Roman"/>
+          <w:sz w:val="26"/>
+          <w:szCs w:val="26"/>
+        </w:rPr>
+        <w:t xml:space="preserve"> </w:t>
+      </w:r>
+      <w:proofErr w:type="spellStart"/>
+      <w:r>
+        <w:rPr>
+          <w:rFonts w:ascii="Times New Roman" w:hAnsi="Times New Roman" w:cs="Times New Roman"/>
+          <w:sz w:val="26"/>
+          <w:szCs w:val="26"/>
+        </w:rPr>
+        <w:t>mấy</w:t>
+      </w:r>
+      <w:proofErr w:type="spellEnd"/>
+      <w:r>
+        <w:rPr>
+          <w:rFonts w:ascii="Times New Roman" w:hAnsi="Times New Roman" w:cs="Times New Roman"/>
+          <w:sz w:val="26"/>
+          <w:szCs w:val="26"/>
+        </w:rPr>
+        <w:t xml:space="preserve"> </w:t>
+      </w:r>
+      <w:r>
+        <w:rPr>
+          <w:rFonts w:ascii="Times New Roman" w:hAnsi="Times New Roman" w:cs="Times New Roman"/>
+          <w:sz w:val="26"/>
+          <w:szCs w:val="26"/>
+        </w:rPr>
+        <w:t xml:space="preserve">file </w:t>
+      </w:r>
+      <w:proofErr w:type="spellStart"/>
+      <w:r>
+        <w:rPr>
+          <w:rFonts w:ascii="Times New Roman" w:hAnsi="Times New Roman" w:cs="Times New Roman"/>
+          <w:sz w:val="26"/>
+          <w:szCs w:val="26"/>
+        </w:rPr>
+        <w:t>này</w:t>
+      </w:r>
+      <w:proofErr w:type="spellEnd"/>
+      <w:r>
+        <w:rPr>
+          <w:rFonts w:ascii="Times New Roman" w:hAnsi="Times New Roman" w:cs="Times New Roman"/>
+          <w:sz w:val="26"/>
+          <w:szCs w:val="26"/>
+        </w:rPr>
+        <w:t>:</w:t>
       </w:r>
       <w:r>
         <w:rPr>
@@ -301,7 +939,80 @@
           <w:sz w:val="26"/>
           <w:szCs w:val="26"/>
         </w:rPr>
-        <w:t>(course code,year,semester,coursename,lecturer username,start at,end at</w:t>
+        <w:t xml:space="preserve">(course </w:t>
+      </w:r>
+      <w:proofErr w:type="spellStart"/>
+      <w:proofErr w:type="gramStart"/>
+      <w:r>
+        <w:rPr>
+          <w:rFonts w:ascii="Times New Roman" w:hAnsi="Times New Roman" w:cs="Times New Roman"/>
+          <w:sz w:val="26"/>
+          <w:szCs w:val="26"/>
+        </w:rPr>
+        <w:t>code,year</w:t>
+      </w:r>
+      <w:proofErr w:type="gramEnd"/>
+      <w:r>
+        <w:rPr>
+          <w:rFonts w:ascii="Times New Roman" w:hAnsi="Times New Roman" w:cs="Times New Roman"/>
+          <w:sz w:val="26"/>
+          <w:szCs w:val="26"/>
+        </w:rPr>
+        <w:t>,semester,coursename,lecturer</w:t>
+      </w:r>
+      <w:proofErr w:type="spellEnd"/>
+      <w:r>
+        <w:rPr>
+          <w:rFonts w:ascii="Times New Roman" w:hAnsi="Times New Roman" w:cs="Times New Roman"/>
+          <w:sz w:val="26"/>
+          <w:szCs w:val="26"/>
+        </w:rPr>
+        <w:t xml:space="preserve"> </w:t>
+      </w:r>
+      <w:proofErr w:type="spellStart"/>
+      <w:r>
+        <w:rPr>
+          <w:rFonts w:ascii="Times New Roman" w:hAnsi="Times New Roman" w:cs="Times New Roman"/>
+          <w:sz w:val="26"/>
+          <w:szCs w:val="26"/>
+        </w:rPr>
+        <w:t>username,start</w:t>
+      </w:r>
+      <w:proofErr w:type="spellEnd"/>
+      <w:r>
+        <w:rPr>
+          <w:rFonts w:ascii="Times New Roman" w:hAnsi="Times New Roman" w:cs="Times New Roman"/>
+          <w:sz w:val="26"/>
+          <w:szCs w:val="26"/>
+        </w:rPr>
+        <w:t xml:space="preserve"> </w:t>
+      </w:r>
+      <w:proofErr w:type="spellStart"/>
+      <w:r>
+        <w:rPr>
+          <w:rFonts w:ascii="Times New Roman" w:hAnsi="Times New Roman" w:cs="Times New Roman"/>
+          <w:sz w:val="26"/>
+          <w:szCs w:val="26"/>
+        </w:rPr>
+        <w:t>at,end</w:t>
+      </w:r>
+      <w:proofErr w:type="spellEnd"/>
+      <w:r>
+        <w:rPr>
+          <w:rFonts w:ascii="Times New Roman" w:hAnsi="Times New Roman" w:cs="Times New Roman"/>
+          <w:sz w:val="26"/>
+          <w:szCs w:val="26"/>
+        </w:rPr>
+        <w:t xml:space="preserve"> </w:t>
+      </w:r>
+      <w:proofErr w:type="spellStart"/>
+      <w:r>
+        <w:rPr>
+          <w:rFonts w:ascii="Times New Roman" w:hAnsi="Times New Roman" w:cs="Times New Roman"/>
+          <w:sz w:val="26"/>
+          <w:szCs w:val="26"/>
+        </w:rPr>
+        <w:t>at</w:t>
       </w:r>
       <w:r>
         <w:rPr>
@@ -319,13 +1030,104 @@
         </w:rPr>
         <w:t>status</w:t>
       </w:r>
-      <w:r>
-        <w:rPr>
-          <w:rFonts w:ascii="Times New Roman" w:hAnsi="Times New Roman" w:cs="Times New Roman"/>
-          <w:sz w:val="26"/>
-          <w:szCs w:val="26"/>
-        </w:rPr>
-        <w:t xml:space="preserve"> (1 là còn, 0 là không còn)</w:t>
+      <w:proofErr w:type="spellEnd"/>
+      <w:r>
+        <w:rPr>
+          <w:rFonts w:ascii="Times New Roman" w:hAnsi="Times New Roman" w:cs="Times New Roman"/>
+          <w:sz w:val="26"/>
+          <w:szCs w:val="26"/>
+        </w:rPr>
+        <w:t xml:space="preserve"> (1 </w:t>
+      </w:r>
+      <w:proofErr w:type="spellStart"/>
+      <w:r>
+        <w:rPr>
+          <w:rFonts w:ascii="Times New Roman" w:hAnsi="Times New Roman" w:cs="Times New Roman"/>
+          <w:sz w:val="26"/>
+          <w:szCs w:val="26"/>
+        </w:rPr>
+        <w:t>là</w:t>
+      </w:r>
+      <w:proofErr w:type="spellEnd"/>
+      <w:r>
+        <w:rPr>
+          <w:rFonts w:ascii="Times New Roman" w:hAnsi="Times New Roman" w:cs="Times New Roman"/>
+          <w:sz w:val="26"/>
+          <w:szCs w:val="26"/>
+        </w:rPr>
+        <w:t xml:space="preserve"> </w:t>
+      </w:r>
+      <w:proofErr w:type="spellStart"/>
+      <w:r>
+        <w:rPr>
+          <w:rFonts w:ascii="Times New Roman" w:hAnsi="Times New Roman" w:cs="Times New Roman"/>
+          <w:sz w:val="26"/>
+          <w:szCs w:val="26"/>
+        </w:rPr>
+        <w:t>còn</w:t>
+      </w:r>
+      <w:proofErr w:type="spellEnd"/>
+      <w:r>
+        <w:rPr>
+          <w:rFonts w:ascii="Times New Roman" w:hAnsi="Times New Roman" w:cs="Times New Roman"/>
+          <w:sz w:val="26"/>
+          <w:szCs w:val="26"/>
+        </w:rPr>
+        <w:t xml:space="preserve">, 0 </w:t>
+      </w:r>
+      <w:proofErr w:type="spellStart"/>
+      <w:r>
+        <w:rPr>
+          <w:rFonts w:ascii="Times New Roman" w:hAnsi="Times New Roman" w:cs="Times New Roman"/>
+          <w:sz w:val="26"/>
+          <w:szCs w:val="26"/>
+        </w:rPr>
+        <w:t>là</w:t>
+      </w:r>
+      <w:proofErr w:type="spellEnd"/>
+      <w:r>
+        <w:rPr>
+          <w:rFonts w:ascii="Times New Roman" w:hAnsi="Times New Roman" w:cs="Times New Roman"/>
+          <w:sz w:val="26"/>
+          <w:szCs w:val="26"/>
+        </w:rPr>
+        <w:t xml:space="preserve"> </w:t>
+      </w:r>
+      <w:proofErr w:type="spellStart"/>
+      <w:r>
+        <w:rPr>
+          <w:rFonts w:ascii="Times New Roman" w:hAnsi="Times New Roman" w:cs="Times New Roman"/>
+          <w:sz w:val="26"/>
+          <w:szCs w:val="26"/>
+        </w:rPr>
+        <w:t>không</w:t>
+      </w:r>
+      <w:proofErr w:type="spellEnd"/>
+      <w:r>
+        <w:rPr>
+          <w:rFonts w:ascii="Times New Roman" w:hAnsi="Times New Roman" w:cs="Times New Roman"/>
+          <w:sz w:val="26"/>
+          <w:szCs w:val="26"/>
+        </w:rPr>
+        <w:t xml:space="preserve"> </w:t>
+      </w:r>
+      <w:proofErr w:type="spellStart"/>
+      <w:r>
+        <w:rPr>
+          <w:rFonts w:ascii="Times New Roman" w:hAnsi="Times New Roman" w:cs="Times New Roman"/>
+          <w:sz w:val="26"/>
+          <w:szCs w:val="26"/>
+        </w:rPr>
+        <w:t>còn</w:t>
+      </w:r>
+      <w:proofErr w:type="spellEnd"/>
+      <w:r>
+        <w:rPr>
+          <w:rFonts w:ascii="Times New Roman" w:hAnsi="Times New Roman" w:cs="Times New Roman"/>
+          <w:sz w:val="26"/>
+          <w:szCs w:val="26"/>
+        </w:rPr>
+        <w:t>)</w:t>
       </w:r>
       <w:r>
         <w:rPr>
@@ -338,7 +1140,7 @@
     </w:p>
     <w:p>
       <w:pPr>
-        <w:pStyle w:val="oancuaDanhsach"/>
+        <w:pStyle w:val="ListParagraph"/>
         <w:numPr>
           <w:ilvl w:val="0"/>
           <w:numId w:val="1"/>
@@ -350,29 +1152,121 @@
           <w:szCs w:val="26"/>
         </w:rPr>
       </w:pPr>
-      <w:r>
-        <w:rPr>
-          <w:rFonts w:ascii="Times New Roman" w:hAnsi="Times New Roman" w:cs="Times New Roman"/>
-          <w:sz w:val="26"/>
-          <w:szCs w:val="26"/>
-        </w:rPr>
-        <w:t xml:space="preserve">Yêu cầu 19 -&gt; 23 xử lý </w:t>
-      </w:r>
-      <w:r>
-        <w:rPr>
-          <w:rFonts w:ascii="Times New Roman" w:hAnsi="Times New Roman" w:cs="Times New Roman"/>
-          <w:sz w:val="26"/>
-          <w:szCs w:val="26"/>
-        </w:rPr>
-        <w:t xml:space="preserve">mấy </w:t>
-      </w:r>
-      <w:r>
-        <w:rPr>
-          <w:rFonts w:ascii="Times New Roman" w:hAnsi="Times New Roman" w:cs="Times New Roman"/>
-          <w:sz w:val="26"/>
-          <w:szCs w:val="26"/>
-        </w:rPr>
-        <w:t>file này:</w:t>
+      <w:proofErr w:type="spellStart"/>
+      <w:r>
+        <w:rPr>
+          <w:rFonts w:ascii="Times New Roman" w:hAnsi="Times New Roman" w:cs="Times New Roman"/>
+          <w:sz w:val="26"/>
+          <w:szCs w:val="26"/>
+        </w:rPr>
+        <w:t>Yêu</w:t>
+      </w:r>
+      <w:proofErr w:type="spellEnd"/>
+      <w:r>
+        <w:rPr>
+          <w:rFonts w:ascii="Times New Roman" w:hAnsi="Times New Roman" w:cs="Times New Roman"/>
+          <w:sz w:val="26"/>
+          <w:szCs w:val="26"/>
+        </w:rPr>
+        <w:t xml:space="preserve"> </w:t>
+      </w:r>
+      <w:proofErr w:type="spellStart"/>
+      <w:r>
+        <w:rPr>
+          <w:rFonts w:ascii="Times New Roman" w:hAnsi="Times New Roman" w:cs="Times New Roman"/>
+          <w:sz w:val="26"/>
+          <w:szCs w:val="26"/>
+        </w:rPr>
+        <w:t>cầu</w:t>
+      </w:r>
+      <w:proofErr w:type="spellEnd"/>
+      <w:r>
+        <w:rPr>
+          <w:rFonts w:ascii="Times New Roman" w:hAnsi="Times New Roman" w:cs="Times New Roman"/>
+          <w:sz w:val="26"/>
+          <w:szCs w:val="26"/>
+        </w:rPr>
+        <w:t xml:space="preserve"> 19 -&gt; 23 </w:t>
+      </w:r>
+      <w:proofErr w:type="spellStart"/>
+      <w:r>
+        <w:rPr>
+          <w:rFonts w:ascii="Times New Roman" w:hAnsi="Times New Roman" w:cs="Times New Roman"/>
+          <w:sz w:val="26"/>
+          <w:szCs w:val="26"/>
+        </w:rPr>
+        <w:t>xử</w:t>
+      </w:r>
+      <w:proofErr w:type="spellEnd"/>
+      <w:r>
+        <w:rPr>
+          <w:rFonts w:ascii="Times New Roman" w:hAnsi="Times New Roman" w:cs="Times New Roman"/>
+          <w:sz w:val="26"/>
+          <w:szCs w:val="26"/>
+        </w:rPr>
+        <w:t xml:space="preserve"> </w:t>
+      </w:r>
+      <w:proofErr w:type="spellStart"/>
+      <w:r>
+        <w:rPr>
+          <w:rFonts w:ascii="Times New Roman" w:hAnsi="Times New Roman" w:cs="Times New Roman"/>
+          <w:sz w:val="26"/>
+          <w:szCs w:val="26"/>
+        </w:rPr>
+        <w:t>lý</w:t>
+      </w:r>
+      <w:proofErr w:type="spellEnd"/>
+      <w:r>
+        <w:rPr>
+          <w:rFonts w:ascii="Times New Roman" w:hAnsi="Times New Roman" w:cs="Times New Roman"/>
+          <w:sz w:val="26"/>
+          <w:szCs w:val="26"/>
+        </w:rPr>
+        <w:t xml:space="preserve"> </w:t>
+      </w:r>
+      <w:proofErr w:type="spellStart"/>
+      <w:r>
+        <w:rPr>
+          <w:rFonts w:ascii="Times New Roman" w:hAnsi="Times New Roman" w:cs="Times New Roman"/>
+          <w:sz w:val="26"/>
+          <w:szCs w:val="26"/>
+        </w:rPr>
+        <w:t>mấy</w:t>
+      </w:r>
+      <w:proofErr w:type="spellEnd"/>
+      <w:r>
+        <w:rPr>
+          <w:rFonts w:ascii="Times New Roman" w:hAnsi="Times New Roman" w:cs="Times New Roman"/>
+          <w:sz w:val="26"/>
+          <w:szCs w:val="26"/>
+        </w:rPr>
+        <w:t xml:space="preserve"> </w:t>
+      </w:r>
+      <w:r>
+        <w:rPr>
+          <w:rFonts w:ascii="Times New Roman" w:hAnsi="Times New Roman" w:cs="Times New Roman"/>
+          <w:sz w:val="26"/>
+          <w:szCs w:val="26"/>
+        </w:rPr>
+        <w:t xml:space="preserve">file </w:t>
+      </w:r>
+      <w:proofErr w:type="spellStart"/>
+      <w:r>
+        <w:rPr>
+          <w:rFonts w:ascii="Times New Roman" w:hAnsi="Times New Roman" w:cs="Times New Roman"/>
+          <w:sz w:val="26"/>
+          <w:szCs w:val="26"/>
+        </w:rPr>
+        <w:t>này</w:t>
+      </w:r>
+      <w:proofErr w:type="spellEnd"/>
+      <w:r>
+        <w:rPr>
+          <w:rFonts w:ascii="Times New Roman" w:hAnsi="Times New Roman" w:cs="Times New Roman"/>
+          <w:sz w:val="26"/>
+          <w:szCs w:val="26"/>
+        </w:rPr>
+        <w:t>:</w:t>
       </w:r>
       <w:r>
         <w:rPr>
@@ -381,7 +1275,42 @@
           <w:szCs w:val="26"/>
         </w:rPr>
         <w:br/>
-        <w:t xml:space="preserve">mỗi course có </w:t>
+      </w:r>
+      <w:proofErr w:type="spellStart"/>
+      <w:r>
+        <w:rPr>
+          <w:rFonts w:ascii="Times New Roman" w:hAnsi="Times New Roman" w:cs="Times New Roman"/>
+          <w:sz w:val="26"/>
+          <w:szCs w:val="26"/>
+        </w:rPr>
+        <w:t>mỗi</w:t>
+      </w:r>
+      <w:proofErr w:type="spellEnd"/>
+      <w:r>
+        <w:rPr>
+          <w:rFonts w:ascii="Times New Roman" w:hAnsi="Times New Roman" w:cs="Times New Roman"/>
+          <w:sz w:val="26"/>
+          <w:szCs w:val="26"/>
+        </w:rPr>
+        <w:t xml:space="preserve"> course </w:t>
+      </w:r>
+      <w:proofErr w:type="spellStart"/>
+      <w:r>
+        <w:rPr>
+          <w:rFonts w:ascii="Times New Roman" w:hAnsi="Times New Roman" w:cs="Times New Roman"/>
+          <w:sz w:val="26"/>
+          <w:szCs w:val="26"/>
+        </w:rPr>
+        <w:t>có</w:t>
+      </w:r>
+      <w:proofErr w:type="spellEnd"/>
+      <w:r>
+        <w:rPr>
+          <w:rFonts w:ascii="Times New Roman" w:hAnsi="Times New Roman" w:cs="Times New Roman"/>
+          <w:sz w:val="26"/>
+          <w:szCs w:val="26"/>
+        </w:rPr>
+        <w:t xml:space="preserve"> </w:t>
       </w:r>
       <w:r>
         <w:rPr>
@@ -390,8 +1319,9 @@
           <w:sz w:val="36"/>
           <w:szCs w:val="36"/>
         </w:rPr>
-        <w:t>course&lt;name&gt;Schedule.</w:t>
-      </w:r>
+        <w:t>course&lt;</w:t>
+      </w:r>
+      <w:proofErr w:type="spellStart"/>
       <w:r>
         <w:rPr>
           <w:rFonts w:ascii="Times New Roman" w:hAnsi="Times New Roman" w:cs="Times New Roman"/>
@@ -399,8 +1329,9 @@
           <w:sz w:val="36"/>
           <w:szCs w:val="36"/>
         </w:rPr>
-        <w:t>c</w:t>
-      </w:r>
+        <w:t>CourseCode</w:t>
+      </w:r>
+      <w:proofErr w:type="spellEnd"/>
       <w:r>
         <w:rPr>
           <w:rFonts w:ascii="Times New Roman" w:hAnsi="Times New Roman" w:cs="Times New Roman"/>
@@ -408,24 +1339,144 @@
           <w:sz w:val="36"/>
           <w:szCs w:val="36"/>
         </w:rPr>
+        <w:t>&gt;</w:t>
+      </w:r>
+      <w:proofErr w:type="spellStart"/>
+      <w:r>
+        <w:rPr>
+          <w:rFonts w:ascii="Times New Roman" w:hAnsi="Times New Roman" w:cs="Times New Roman"/>
+          <w:b/>
+          <w:sz w:val="36"/>
+          <w:szCs w:val="36"/>
+        </w:rPr>
+        <w:t>Schedule.</w:t>
+      </w:r>
+      <w:r>
+        <w:rPr>
+          <w:rFonts w:ascii="Times New Roman" w:hAnsi="Times New Roman" w:cs="Times New Roman"/>
+          <w:b/>
+          <w:sz w:val="36"/>
+          <w:szCs w:val="36"/>
+        </w:rPr>
+        <w:t>c</w:t>
+      </w:r>
+      <w:r>
+        <w:rPr>
+          <w:rFonts w:ascii="Times New Roman" w:hAnsi="Times New Roman" w:cs="Times New Roman"/>
+          <w:b/>
+          <w:sz w:val="36"/>
+          <w:szCs w:val="36"/>
+        </w:rPr>
         <w:t>csv</w:t>
       </w:r>
-      <w:r>
-        <w:rPr>
-          <w:rFonts w:ascii="Times New Roman" w:hAnsi="Times New Roman" w:cs="Times New Roman"/>
-          <w:b/>
-          <w:sz w:val="26"/>
-          <w:szCs w:val="26"/>
-        </w:rPr>
-        <w:t xml:space="preserve"> </w:t>
-      </w:r>
-      <w:r>
-        <w:rPr>
-          <w:rFonts w:ascii="Times New Roman" w:hAnsi="Times New Roman" w:cs="Times New Roman"/>
-          <w:sz w:val="26"/>
-          <w:szCs w:val="26"/>
-        </w:rPr>
-        <w:t>(class,year,semester,lecturer username,start at,end at,from,to,date of week</w:t>
+      <w:proofErr w:type="spellEnd"/>
+      <w:r>
+        <w:rPr>
+          <w:rFonts w:ascii="Times New Roman" w:hAnsi="Times New Roman" w:cs="Times New Roman"/>
+          <w:b/>
+          <w:sz w:val="26"/>
+          <w:szCs w:val="26"/>
+        </w:rPr>
+        <w:t xml:space="preserve"> </w:t>
+      </w:r>
+      <w:r>
+        <w:rPr>
+          <w:rFonts w:ascii="Times New Roman" w:hAnsi="Times New Roman" w:cs="Times New Roman"/>
+          <w:sz w:val="26"/>
+          <w:szCs w:val="26"/>
+        </w:rPr>
+        <w:t>(</w:t>
+      </w:r>
+      <w:proofErr w:type="spellStart"/>
+      <w:proofErr w:type="gramStart"/>
+      <w:r>
+        <w:rPr>
+          <w:rFonts w:ascii="Times New Roman" w:hAnsi="Times New Roman" w:cs="Times New Roman"/>
+          <w:sz w:val="26"/>
+          <w:szCs w:val="26"/>
+        </w:rPr>
+        <w:t>class,year</w:t>
+      </w:r>
+      <w:proofErr w:type="gramEnd"/>
+      <w:r>
+        <w:rPr>
+          <w:rFonts w:ascii="Times New Roman" w:hAnsi="Times New Roman" w:cs="Times New Roman"/>
+          <w:sz w:val="26"/>
+          <w:szCs w:val="26"/>
+        </w:rPr>
+        <w:t>,semester,lecturer</w:t>
+      </w:r>
+      <w:proofErr w:type="spellEnd"/>
+      <w:r>
+        <w:rPr>
+          <w:rFonts w:ascii="Times New Roman" w:hAnsi="Times New Roman" w:cs="Times New Roman"/>
+          <w:sz w:val="26"/>
+          <w:szCs w:val="26"/>
+        </w:rPr>
+        <w:t xml:space="preserve"> </w:t>
+      </w:r>
+      <w:proofErr w:type="spellStart"/>
+      <w:r>
+        <w:rPr>
+          <w:rFonts w:ascii="Times New Roman" w:hAnsi="Times New Roman" w:cs="Times New Roman"/>
+          <w:sz w:val="26"/>
+          <w:szCs w:val="26"/>
+        </w:rPr>
+        <w:t>username,start</w:t>
+      </w:r>
+      <w:proofErr w:type="spellEnd"/>
+      <w:r>
+        <w:rPr>
+          <w:rFonts w:ascii="Times New Roman" w:hAnsi="Times New Roman" w:cs="Times New Roman"/>
+          <w:sz w:val="26"/>
+          <w:szCs w:val="26"/>
+        </w:rPr>
+        <w:t xml:space="preserve"> </w:t>
+      </w:r>
+      <w:proofErr w:type="spellStart"/>
+      <w:r>
+        <w:rPr>
+          <w:rFonts w:ascii="Times New Roman" w:hAnsi="Times New Roman" w:cs="Times New Roman"/>
+          <w:sz w:val="26"/>
+          <w:szCs w:val="26"/>
+        </w:rPr>
+        <w:t>at,end</w:t>
+      </w:r>
+      <w:proofErr w:type="spellEnd"/>
+      <w:r>
+        <w:rPr>
+          <w:rFonts w:ascii="Times New Roman" w:hAnsi="Times New Roman" w:cs="Times New Roman"/>
+          <w:sz w:val="26"/>
+          <w:szCs w:val="26"/>
+        </w:rPr>
+        <w:t xml:space="preserve"> </w:t>
+      </w:r>
+      <w:proofErr w:type="spellStart"/>
+      <w:r>
+        <w:rPr>
+          <w:rFonts w:ascii="Times New Roman" w:hAnsi="Times New Roman" w:cs="Times New Roman"/>
+          <w:sz w:val="26"/>
+          <w:szCs w:val="26"/>
+        </w:rPr>
+        <w:t>at,from,to,date</w:t>
+      </w:r>
+      <w:proofErr w:type="spellEnd"/>
+      <w:r>
+        <w:rPr>
+          <w:rFonts w:ascii="Times New Roman" w:hAnsi="Times New Roman" w:cs="Times New Roman"/>
+          <w:sz w:val="26"/>
+          <w:szCs w:val="26"/>
+        </w:rPr>
+        <w:t xml:space="preserve"> of </w:t>
+      </w:r>
+      <w:proofErr w:type="spellStart"/>
+      <w:r>
+        <w:rPr>
+          <w:rFonts w:ascii="Times New Roman" w:hAnsi="Times New Roman" w:cs="Times New Roman"/>
+          <w:sz w:val="26"/>
+          <w:szCs w:val="26"/>
+        </w:rPr>
+        <w:t>week</w:t>
       </w:r>
       <w:r>
         <w:rPr>
@@ -443,13 +1494,104 @@
         </w:rPr>
         <w:t>tatus</w:t>
       </w:r>
-      <w:r>
-        <w:rPr>
-          <w:rFonts w:ascii="Times New Roman" w:hAnsi="Times New Roman" w:cs="Times New Roman"/>
-          <w:sz w:val="26"/>
-          <w:szCs w:val="26"/>
-        </w:rPr>
-        <w:t xml:space="preserve"> (1 là còn, 0 là không còn)</w:t>
+      <w:proofErr w:type="spellEnd"/>
+      <w:r>
+        <w:rPr>
+          <w:rFonts w:ascii="Times New Roman" w:hAnsi="Times New Roman" w:cs="Times New Roman"/>
+          <w:sz w:val="26"/>
+          <w:szCs w:val="26"/>
+        </w:rPr>
+        <w:t xml:space="preserve"> (1 </w:t>
+      </w:r>
+      <w:proofErr w:type="spellStart"/>
+      <w:r>
+        <w:rPr>
+          <w:rFonts w:ascii="Times New Roman" w:hAnsi="Times New Roman" w:cs="Times New Roman"/>
+          <w:sz w:val="26"/>
+          <w:szCs w:val="26"/>
+        </w:rPr>
+        <w:t>là</w:t>
+      </w:r>
+      <w:proofErr w:type="spellEnd"/>
+      <w:r>
+        <w:rPr>
+          <w:rFonts w:ascii="Times New Roman" w:hAnsi="Times New Roman" w:cs="Times New Roman"/>
+          <w:sz w:val="26"/>
+          <w:szCs w:val="26"/>
+        </w:rPr>
+        <w:t xml:space="preserve"> </w:t>
+      </w:r>
+      <w:proofErr w:type="spellStart"/>
+      <w:r>
+        <w:rPr>
+          <w:rFonts w:ascii="Times New Roman" w:hAnsi="Times New Roman" w:cs="Times New Roman"/>
+          <w:sz w:val="26"/>
+          <w:szCs w:val="26"/>
+        </w:rPr>
+        <w:t>còn</w:t>
+      </w:r>
+      <w:proofErr w:type="spellEnd"/>
+      <w:r>
+        <w:rPr>
+          <w:rFonts w:ascii="Times New Roman" w:hAnsi="Times New Roman" w:cs="Times New Roman"/>
+          <w:sz w:val="26"/>
+          <w:szCs w:val="26"/>
+        </w:rPr>
+        <w:t xml:space="preserve">, 0 </w:t>
+      </w:r>
+      <w:proofErr w:type="spellStart"/>
+      <w:r>
+        <w:rPr>
+          <w:rFonts w:ascii="Times New Roman" w:hAnsi="Times New Roman" w:cs="Times New Roman"/>
+          <w:sz w:val="26"/>
+          <w:szCs w:val="26"/>
+        </w:rPr>
+        <w:t>là</w:t>
+      </w:r>
+      <w:proofErr w:type="spellEnd"/>
+      <w:r>
+        <w:rPr>
+          <w:rFonts w:ascii="Times New Roman" w:hAnsi="Times New Roman" w:cs="Times New Roman"/>
+          <w:sz w:val="26"/>
+          <w:szCs w:val="26"/>
+        </w:rPr>
+        <w:t xml:space="preserve"> </w:t>
+      </w:r>
+      <w:proofErr w:type="spellStart"/>
+      <w:r>
+        <w:rPr>
+          <w:rFonts w:ascii="Times New Roman" w:hAnsi="Times New Roman" w:cs="Times New Roman"/>
+          <w:sz w:val="26"/>
+          <w:szCs w:val="26"/>
+        </w:rPr>
+        <w:t>không</w:t>
+      </w:r>
+      <w:proofErr w:type="spellEnd"/>
+      <w:r>
+        <w:rPr>
+          <w:rFonts w:ascii="Times New Roman" w:hAnsi="Times New Roman" w:cs="Times New Roman"/>
+          <w:sz w:val="26"/>
+          <w:szCs w:val="26"/>
+        </w:rPr>
+        <w:t xml:space="preserve"> </w:t>
+      </w:r>
+      <w:proofErr w:type="spellStart"/>
+      <w:r>
+        <w:rPr>
+          <w:rFonts w:ascii="Times New Roman" w:hAnsi="Times New Roman" w:cs="Times New Roman"/>
+          <w:sz w:val="26"/>
+          <w:szCs w:val="26"/>
+        </w:rPr>
+        <w:t>còn</w:t>
+      </w:r>
+      <w:proofErr w:type="spellEnd"/>
+      <w:r>
+        <w:rPr>
+          <w:rFonts w:ascii="Times New Roman" w:hAnsi="Times New Roman" w:cs="Times New Roman"/>
+          <w:sz w:val="26"/>
+          <w:szCs w:val="26"/>
+        </w:rPr>
+        <w:t>)</w:t>
       </w:r>
       <w:r>
         <w:rPr>
@@ -462,7 +1604,7 @@
     </w:p>
     <w:p>
       <w:pPr>
-        <w:pStyle w:val="oancuaDanhsach"/>
+        <w:pStyle w:val="ListParagraph"/>
         <w:numPr>
           <w:ilvl w:val="0"/>
           <w:numId w:val="1"/>
@@ -474,30 +1616,161 @@
           <w:szCs w:val="26"/>
         </w:rPr>
       </w:pPr>
-      <w:r>
-        <w:rPr>
-          <w:rFonts w:ascii="Times New Roman" w:hAnsi="Times New Roman" w:cs="Times New Roman"/>
-          <w:b/>
-          <w:sz w:val="26"/>
-          <w:szCs w:val="26"/>
-        </w:rPr>
-        <w:t>Yêu cầu 23 list of schedules</w:t>
-      </w:r>
-      <w:r>
-        <w:rPr>
-          <w:rFonts w:ascii="Times New Roman" w:hAnsi="Times New Roman" w:cs="Times New Roman"/>
-          <w:sz w:val="26"/>
-          <w:szCs w:val="26"/>
-        </w:rPr>
-        <w:t xml:space="preserve">: Chọn class, in ra thời khóa biểu =&gt; </w:t>
-      </w:r>
-      <w:r>
-        <w:rPr>
-          <w:rFonts w:ascii="Times New Roman" w:hAnsi="Times New Roman" w:cs="Times New Roman"/>
-          <w:sz w:val="26"/>
-          <w:szCs w:val="26"/>
-        </w:rPr>
-        <w:t xml:space="preserve">cuối </w:t>
+      <w:proofErr w:type="spellStart"/>
+      <w:r>
+        <w:rPr>
+          <w:rFonts w:ascii="Times New Roman" w:hAnsi="Times New Roman" w:cs="Times New Roman"/>
+          <w:b/>
+          <w:sz w:val="26"/>
+          <w:szCs w:val="26"/>
+        </w:rPr>
+        <w:t>Yêu</w:t>
+      </w:r>
+      <w:proofErr w:type="spellEnd"/>
+      <w:r>
+        <w:rPr>
+          <w:rFonts w:ascii="Times New Roman" w:hAnsi="Times New Roman" w:cs="Times New Roman"/>
+          <w:b/>
+          <w:sz w:val="26"/>
+          <w:szCs w:val="26"/>
+        </w:rPr>
+        <w:t xml:space="preserve"> </w:t>
+      </w:r>
+      <w:proofErr w:type="spellStart"/>
+      <w:r>
+        <w:rPr>
+          <w:rFonts w:ascii="Times New Roman" w:hAnsi="Times New Roman" w:cs="Times New Roman"/>
+          <w:b/>
+          <w:sz w:val="26"/>
+          <w:szCs w:val="26"/>
+        </w:rPr>
+        <w:t>cầu</w:t>
+      </w:r>
+      <w:proofErr w:type="spellEnd"/>
+      <w:r>
+        <w:rPr>
+          <w:rFonts w:ascii="Times New Roman" w:hAnsi="Times New Roman" w:cs="Times New Roman"/>
+          <w:b/>
+          <w:sz w:val="26"/>
+          <w:szCs w:val="26"/>
+        </w:rPr>
+        <w:t xml:space="preserve"> 23 list of schedules</w:t>
+      </w:r>
+      <w:r>
+        <w:rPr>
+          <w:rFonts w:ascii="Times New Roman" w:hAnsi="Times New Roman" w:cs="Times New Roman"/>
+          <w:sz w:val="26"/>
+          <w:szCs w:val="26"/>
+        </w:rPr>
+        <w:t xml:space="preserve">: </w:t>
+      </w:r>
+      <w:proofErr w:type="spellStart"/>
+      <w:r>
+        <w:rPr>
+          <w:rFonts w:ascii="Times New Roman" w:hAnsi="Times New Roman" w:cs="Times New Roman"/>
+          <w:sz w:val="26"/>
+          <w:szCs w:val="26"/>
+        </w:rPr>
+        <w:t>Chọn</w:t>
+      </w:r>
+      <w:proofErr w:type="spellEnd"/>
+      <w:r>
+        <w:rPr>
+          <w:rFonts w:ascii="Times New Roman" w:hAnsi="Times New Roman" w:cs="Times New Roman"/>
+          <w:sz w:val="26"/>
+          <w:szCs w:val="26"/>
+        </w:rPr>
+        <w:t xml:space="preserve"> class, in </w:t>
+      </w:r>
+      <w:proofErr w:type="spellStart"/>
+      <w:r>
+        <w:rPr>
+          <w:rFonts w:ascii="Times New Roman" w:hAnsi="Times New Roman" w:cs="Times New Roman"/>
+          <w:sz w:val="26"/>
+          <w:szCs w:val="26"/>
+        </w:rPr>
+        <w:t>ra</w:t>
+      </w:r>
+      <w:proofErr w:type="spellEnd"/>
+      <w:r>
+        <w:rPr>
+          <w:rFonts w:ascii="Times New Roman" w:hAnsi="Times New Roman" w:cs="Times New Roman"/>
+          <w:sz w:val="26"/>
+          <w:szCs w:val="26"/>
+        </w:rPr>
+        <w:t xml:space="preserve"> </w:t>
+      </w:r>
+      <w:proofErr w:type="spellStart"/>
+      <w:r>
+        <w:rPr>
+          <w:rFonts w:ascii="Times New Roman" w:hAnsi="Times New Roman" w:cs="Times New Roman"/>
+          <w:sz w:val="26"/>
+          <w:szCs w:val="26"/>
+        </w:rPr>
+        <w:t>thời</w:t>
+      </w:r>
+      <w:proofErr w:type="spellEnd"/>
+      <w:r>
+        <w:rPr>
+          <w:rFonts w:ascii="Times New Roman" w:hAnsi="Times New Roman" w:cs="Times New Roman"/>
+          <w:sz w:val="26"/>
+          <w:szCs w:val="26"/>
+        </w:rPr>
+        <w:t xml:space="preserve"> </w:t>
+      </w:r>
+      <w:proofErr w:type="spellStart"/>
+      <w:r>
+        <w:rPr>
+          <w:rFonts w:ascii="Times New Roman" w:hAnsi="Times New Roman" w:cs="Times New Roman"/>
+          <w:sz w:val="26"/>
+          <w:szCs w:val="26"/>
+        </w:rPr>
+        <w:t>khóa</w:t>
+      </w:r>
+      <w:proofErr w:type="spellEnd"/>
+      <w:r>
+        <w:rPr>
+          <w:rFonts w:ascii="Times New Roman" w:hAnsi="Times New Roman" w:cs="Times New Roman"/>
+          <w:sz w:val="26"/>
+          <w:szCs w:val="26"/>
+        </w:rPr>
+        <w:t xml:space="preserve"> </w:t>
+      </w:r>
+      <w:proofErr w:type="spellStart"/>
+      <w:r>
+        <w:rPr>
+          <w:rFonts w:ascii="Times New Roman" w:hAnsi="Times New Roman" w:cs="Times New Roman"/>
+          <w:sz w:val="26"/>
+          <w:szCs w:val="26"/>
+        </w:rPr>
+        <w:t>biểu</w:t>
+      </w:r>
+      <w:proofErr w:type="spellEnd"/>
+      <w:r>
+        <w:rPr>
+          <w:rFonts w:ascii="Times New Roman" w:hAnsi="Times New Roman" w:cs="Times New Roman"/>
+          <w:sz w:val="26"/>
+          <w:szCs w:val="26"/>
+        </w:rPr>
+        <w:t xml:space="preserve"> =&gt; </w:t>
+      </w:r>
+      <w:proofErr w:type="spellStart"/>
+      <w:r>
+        <w:rPr>
+          <w:rFonts w:ascii="Times New Roman" w:hAnsi="Times New Roman" w:cs="Times New Roman"/>
+          <w:sz w:val="26"/>
+          <w:szCs w:val="26"/>
+        </w:rPr>
+        <w:t>cuối</w:t>
+      </w:r>
+      <w:proofErr w:type="spellEnd"/>
+      <w:r>
+        <w:rPr>
+          <w:rFonts w:ascii="Times New Roman" w:hAnsi="Times New Roman" w:cs="Times New Roman"/>
+          <w:sz w:val="26"/>
+          <w:szCs w:val="26"/>
+        </w:rPr>
+        <w:t xml:space="preserve"> </w:t>
       </w:r>
       <w:r>
         <w:rPr>
@@ -514,7 +1787,25 @@
           <w:sz w:val="26"/>
           <w:szCs w:val="26"/>
         </w:rPr>
-        <w:t xml:space="preserve"> có list of courses</w:t>
+        <w:t xml:space="preserve"> </w:t>
+      </w:r>
+      <w:proofErr w:type="spellStart"/>
+      <w:r>
+        <w:rPr>
+          <w:rFonts w:ascii="Times New Roman" w:hAnsi="Times New Roman" w:cs="Times New Roman"/>
+          <w:sz w:val="26"/>
+          <w:szCs w:val="26"/>
+        </w:rPr>
+        <w:t>có</w:t>
+      </w:r>
+      <w:proofErr w:type="spellEnd"/>
+      <w:r>
+        <w:rPr>
+          <w:rFonts w:ascii="Times New Roman" w:hAnsi="Times New Roman" w:cs="Times New Roman"/>
+          <w:sz w:val="26"/>
+          <w:szCs w:val="26"/>
+        </w:rPr>
+        <w:t xml:space="preserve"> list of courses</w:t>
       </w:r>
       <w:r>
         <w:rPr>
@@ -527,7 +1818,7 @@
     </w:p>
     <w:p>
       <w:pPr>
-        <w:pStyle w:val="oancuaDanhsach"/>
+        <w:pStyle w:val="ListParagraph"/>
         <w:numPr>
           <w:ilvl w:val="0"/>
           <w:numId w:val="1"/>
@@ -539,37 +1830,83 @@
           <w:szCs w:val="26"/>
         </w:rPr>
       </w:pPr>
-      <w:r>
-        <w:rPr>
-          <w:rFonts w:ascii="Times New Roman" w:hAnsi="Times New Roman" w:cs="Times New Roman"/>
-          <w:sz w:val="26"/>
-          <w:szCs w:val="26"/>
-        </w:rPr>
-        <w:t>Yêu cầu 24</w:t>
-      </w:r>
-      <w:r>
-        <w:rPr>
-          <w:rFonts w:ascii="Times New Roman" w:hAnsi="Times New Roman" w:cs="Times New Roman"/>
-          <w:sz w:val="26"/>
-          <w:szCs w:val="26"/>
-        </w:rPr>
-        <w:t>, 25</w:t>
-      </w:r>
-      <w:r>
-        <w:rPr>
-          <w:rFonts w:ascii="Times New Roman" w:hAnsi="Times New Roman" w:cs="Times New Roman"/>
-          <w:sz w:val="26"/>
-          <w:szCs w:val="26"/>
-        </w:rPr>
-        <w:t xml:space="preserve"> </w:t>
-      </w:r>
-      <w:r>
-        <w:rPr>
-          <w:rFonts w:ascii="Times New Roman" w:hAnsi="Times New Roman" w:cs="Times New Roman"/>
-          <w:sz w:val="26"/>
-          <w:szCs w:val="26"/>
-        </w:rPr>
-        <w:t xml:space="preserve">: </w:t>
+      <w:proofErr w:type="spellStart"/>
+      <w:r>
+        <w:rPr>
+          <w:rFonts w:ascii="Times New Roman" w:hAnsi="Times New Roman" w:cs="Times New Roman"/>
+          <w:sz w:val="26"/>
+          <w:szCs w:val="26"/>
+        </w:rPr>
+        <w:t>Yêu</w:t>
+      </w:r>
+      <w:proofErr w:type="spellEnd"/>
+      <w:r>
+        <w:rPr>
+          <w:rFonts w:ascii="Times New Roman" w:hAnsi="Times New Roman" w:cs="Times New Roman"/>
+          <w:sz w:val="26"/>
+          <w:szCs w:val="26"/>
+        </w:rPr>
+        <w:t xml:space="preserve"> </w:t>
+      </w:r>
+      <w:proofErr w:type="spellStart"/>
+      <w:r>
+        <w:rPr>
+          <w:rFonts w:ascii="Times New Roman" w:hAnsi="Times New Roman" w:cs="Times New Roman"/>
+          <w:sz w:val="26"/>
+          <w:szCs w:val="26"/>
+        </w:rPr>
+        <w:t>cầu</w:t>
+      </w:r>
+      <w:proofErr w:type="spellEnd"/>
+      <w:r>
+        <w:rPr>
+          <w:rFonts w:ascii="Times New Roman" w:hAnsi="Times New Roman" w:cs="Times New Roman"/>
+          <w:sz w:val="26"/>
+          <w:szCs w:val="26"/>
+        </w:rPr>
+        <w:t xml:space="preserve"> 24</w:t>
+      </w:r>
+      <w:r>
+        <w:rPr>
+          <w:rFonts w:ascii="Times New Roman" w:hAnsi="Times New Roman" w:cs="Times New Roman"/>
+          <w:sz w:val="26"/>
+          <w:szCs w:val="26"/>
+        </w:rPr>
+        <w:t xml:space="preserve">, </w:t>
+      </w:r>
+      <w:proofErr w:type="gramStart"/>
+      <w:r>
+        <w:rPr>
+          <w:rFonts w:ascii="Times New Roman" w:hAnsi="Times New Roman" w:cs="Times New Roman"/>
+          <w:sz w:val="26"/>
+          <w:szCs w:val="26"/>
+        </w:rPr>
+        <w:t>25</w:t>
+      </w:r>
+      <w:r>
+        <w:rPr>
+          <w:rFonts w:ascii="Times New Roman" w:hAnsi="Times New Roman" w:cs="Times New Roman"/>
+          <w:sz w:val="26"/>
+          <w:szCs w:val="26"/>
+        </w:rPr>
+        <w:t xml:space="preserve"> </w:t>
+      </w:r>
+      <w:r>
+        <w:rPr>
+          <w:rFonts w:ascii="Times New Roman" w:hAnsi="Times New Roman" w:cs="Times New Roman"/>
+          <w:sz w:val="26"/>
+          <w:szCs w:val="26"/>
+        </w:rPr>
+        <w:t>:</w:t>
+      </w:r>
+      <w:proofErr w:type="gramEnd"/>
+      <w:r>
+        <w:rPr>
+          <w:rFonts w:ascii="Times New Roman" w:hAnsi="Times New Roman" w:cs="Times New Roman"/>
+          <w:sz w:val="26"/>
+          <w:szCs w:val="26"/>
+        </w:rPr>
+        <w:t xml:space="preserve"> </w:t>
       </w:r>
       <w:r>
         <w:rPr>
@@ -578,8 +1915,9 @@
           <w:sz w:val="36"/>
           <w:szCs w:val="36"/>
         </w:rPr>
-        <w:t>course&lt;name&gt;</w:t>
-      </w:r>
+        <w:t>course&lt;</w:t>
+      </w:r>
+      <w:proofErr w:type="spellStart"/>
       <w:r>
         <w:rPr>
           <w:rFonts w:ascii="Times New Roman" w:hAnsi="Times New Roman" w:cs="Times New Roman"/>
@@ -587,8 +1925,9 @@
           <w:sz w:val="36"/>
           <w:szCs w:val="36"/>
         </w:rPr>
-        <w:t>AttendanceList</w:t>
-      </w:r>
+        <w:t>CourseCode</w:t>
+      </w:r>
+      <w:proofErr w:type="spellEnd"/>
       <w:r>
         <w:rPr>
           <w:rFonts w:ascii="Times New Roman" w:hAnsi="Times New Roman" w:cs="Times New Roman"/>
@@ -596,7 +1935,7 @@
           <w:sz w:val="36"/>
           <w:szCs w:val="36"/>
         </w:rPr>
-        <w:t>.csv</w:t>
+        <w:t>&gt;</w:t>
       </w:r>
       <w:r>
         <w:rPr>
@@ -605,6 +1944,24 @@
           <w:sz w:val="36"/>
           <w:szCs w:val="36"/>
         </w:rPr>
+        <w:t>AttendanceList</w:t>
+      </w:r>
+      <w:r>
+        <w:rPr>
+          <w:rFonts w:ascii="Times New Roman" w:hAnsi="Times New Roman" w:cs="Times New Roman"/>
+          <w:b/>
+          <w:sz w:val="36"/>
+          <w:szCs w:val="36"/>
+        </w:rPr>
+        <w:t>.csv</w:t>
+      </w:r>
+      <w:r>
+        <w:rPr>
+          <w:rFonts w:ascii="Times New Roman" w:hAnsi="Times New Roman" w:cs="Times New Roman"/>
+          <w:b/>
+          <w:sz w:val="36"/>
+          <w:szCs w:val="36"/>
+        </w:rPr>
         <w:t xml:space="preserve"> </w:t>
       </w:r>
       <w:r>
@@ -615,13 +1972,50 @@
         </w:rPr>
         <w:t>(</w:t>
       </w:r>
-      <w:r>
-        <w:rPr>
-          <w:rFonts w:ascii="Times New Roman" w:hAnsi="Times New Roman" w:cs="Times New Roman"/>
-          <w:sz w:val="26"/>
-          <w:szCs w:val="26"/>
-        </w:rPr>
-        <w:t>id,full name,email,mobile phone</w:t>
+      <w:proofErr w:type="spellStart"/>
+      <w:r>
+        <w:rPr>
+          <w:rFonts w:ascii="Times New Roman" w:hAnsi="Times New Roman" w:cs="Times New Roman"/>
+          <w:sz w:val="26"/>
+          <w:szCs w:val="26"/>
+        </w:rPr>
+        <w:t>id,full</w:t>
+      </w:r>
+      <w:proofErr w:type="spellEnd"/>
+      <w:r>
+        <w:rPr>
+          <w:rFonts w:ascii="Times New Roman" w:hAnsi="Times New Roman" w:cs="Times New Roman"/>
+          <w:sz w:val="26"/>
+          <w:szCs w:val="26"/>
+        </w:rPr>
+        <w:t xml:space="preserve"> </w:t>
+      </w:r>
+      <w:proofErr w:type="spellStart"/>
+      <w:r>
+        <w:rPr>
+          <w:rFonts w:ascii="Times New Roman" w:hAnsi="Times New Roman" w:cs="Times New Roman"/>
+          <w:sz w:val="26"/>
+          <w:szCs w:val="26"/>
+        </w:rPr>
+        <w:t>name,email,mobile</w:t>
+      </w:r>
+      <w:proofErr w:type="spellEnd"/>
+      <w:r>
+        <w:rPr>
+          <w:rFonts w:ascii="Times New Roman" w:hAnsi="Times New Roman" w:cs="Times New Roman"/>
+          <w:sz w:val="26"/>
+          <w:szCs w:val="26"/>
+        </w:rPr>
+        <w:t xml:space="preserve"> </w:t>
+      </w:r>
+      <w:proofErr w:type="spellStart"/>
+      <w:r>
+        <w:rPr>
+          <w:rFonts w:ascii="Times New Roman" w:hAnsi="Times New Roman" w:cs="Times New Roman"/>
+          <w:sz w:val="26"/>
+          <w:szCs w:val="26"/>
+        </w:rPr>
+        <w:t>phone</w:t>
       </w:r>
       <w:r>
         <w:rPr>
@@ -639,15 +2033,140 @@
         </w:rPr>
         <w:t>status</w:t>
       </w:r>
-      <w:bookmarkStart w:id="0" w:name="_GoBack"/>
-      <w:bookmarkEnd w:id="0"/>
-      <w:r>
-        <w:rPr>
-          <w:rFonts w:ascii="Times New Roman" w:hAnsi="Times New Roman" w:cs="Times New Roman"/>
-          <w:sz w:val="26"/>
-          <w:szCs w:val="26"/>
-        </w:rPr>
-        <w:t>(1 là còn trong khoa, 0 là không còn)</w:t>
+      <w:proofErr w:type="spellEnd"/>
+      <w:r>
+        <w:rPr>
+          <w:rFonts w:ascii="Times New Roman" w:hAnsi="Times New Roman" w:cs="Times New Roman"/>
+          <w:sz w:val="26"/>
+          <w:szCs w:val="26"/>
+        </w:rPr>
+        <w:t xml:space="preserve">(1 </w:t>
+      </w:r>
+      <w:proofErr w:type="spellStart"/>
+      <w:r>
+        <w:rPr>
+          <w:rFonts w:ascii="Times New Roman" w:hAnsi="Times New Roman" w:cs="Times New Roman"/>
+          <w:sz w:val="26"/>
+          <w:szCs w:val="26"/>
+        </w:rPr>
+        <w:t>là</w:t>
+      </w:r>
+      <w:proofErr w:type="spellEnd"/>
+      <w:r>
+        <w:rPr>
+          <w:rFonts w:ascii="Times New Roman" w:hAnsi="Times New Roman" w:cs="Times New Roman"/>
+          <w:sz w:val="26"/>
+          <w:szCs w:val="26"/>
+        </w:rPr>
+        <w:t xml:space="preserve"> </w:t>
+      </w:r>
+      <w:proofErr w:type="spellStart"/>
+      <w:r>
+        <w:rPr>
+          <w:rFonts w:ascii="Times New Roman" w:hAnsi="Times New Roman" w:cs="Times New Roman"/>
+          <w:sz w:val="26"/>
+          <w:szCs w:val="26"/>
+        </w:rPr>
+        <w:t>còn</w:t>
+      </w:r>
+      <w:proofErr w:type="spellEnd"/>
+      <w:r>
+        <w:rPr>
+          <w:rFonts w:ascii="Times New Roman" w:hAnsi="Times New Roman" w:cs="Times New Roman"/>
+          <w:sz w:val="26"/>
+          <w:szCs w:val="26"/>
+        </w:rPr>
+        <w:t xml:space="preserve"> </w:t>
+      </w:r>
+      <w:proofErr w:type="spellStart"/>
+      <w:r>
+        <w:rPr>
+          <w:rFonts w:ascii="Times New Roman" w:hAnsi="Times New Roman" w:cs="Times New Roman"/>
+          <w:sz w:val="26"/>
+          <w:szCs w:val="26"/>
+        </w:rPr>
+        <w:t>trong</w:t>
+      </w:r>
+      <w:proofErr w:type="spellEnd"/>
+      <w:r>
+        <w:rPr>
+          <w:rFonts w:ascii="Times New Roman" w:hAnsi="Times New Roman" w:cs="Times New Roman"/>
+          <w:sz w:val="26"/>
+          <w:szCs w:val="26"/>
+        </w:rPr>
+        <w:t xml:space="preserve"> </w:t>
+      </w:r>
+      <w:proofErr w:type="spellStart"/>
+      <w:r>
+        <w:rPr>
+          <w:rFonts w:ascii="Times New Roman" w:hAnsi="Times New Roman" w:cs="Times New Roman"/>
+          <w:sz w:val="26"/>
+          <w:szCs w:val="26"/>
+        </w:rPr>
+        <w:t>khoa</w:t>
+      </w:r>
+      <w:proofErr w:type="spellEnd"/>
+      <w:r>
+        <w:rPr>
+          <w:rFonts w:ascii="Times New Roman" w:hAnsi="Times New Roman" w:cs="Times New Roman"/>
+          <w:sz w:val="26"/>
+          <w:szCs w:val="26"/>
+        </w:rPr>
+        <w:t xml:space="preserve">, 0 </w:t>
+      </w:r>
+      <w:proofErr w:type="spellStart"/>
+      <w:r>
+        <w:rPr>
+          <w:rFonts w:ascii="Times New Roman" w:hAnsi="Times New Roman" w:cs="Times New Roman"/>
+          <w:sz w:val="26"/>
+          <w:szCs w:val="26"/>
+        </w:rPr>
+        <w:t>là</w:t>
+      </w:r>
+      <w:proofErr w:type="spellEnd"/>
+      <w:r>
+        <w:rPr>
+          <w:rFonts w:ascii="Times New Roman" w:hAnsi="Times New Roman" w:cs="Times New Roman"/>
+          <w:sz w:val="26"/>
+          <w:szCs w:val="26"/>
+        </w:rPr>
+        <w:t xml:space="preserve"> </w:t>
+      </w:r>
+      <w:proofErr w:type="spellStart"/>
+      <w:r>
+        <w:rPr>
+          <w:rFonts w:ascii="Times New Roman" w:hAnsi="Times New Roman" w:cs="Times New Roman"/>
+          <w:sz w:val="26"/>
+          <w:szCs w:val="26"/>
+        </w:rPr>
+        <w:t>không</w:t>
+      </w:r>
+      <w:proofErr w:type="spellEnd"/>
+      <w:r>
+        <w:rPr>
+          <w:rFonts w:ascii="Times New Roman" w:hAnsi="Times New Roman" w:cs="Times New Roman"/>
+          <w:sz w:val="26"/>
+          <w:szCs w:val="26"/>
+        </w:rPr>
+        <w:t xml:space="preserve"> </w:t>
+      </w:r>
+      <w:proofErr w:type="spellStart"/>
+      <w:r>
+        <w:rPr>
+          <w:rFonts w:ascii="Times New Roman" w:hAnsi="Times New Roman" w:cs="Times New Roman"/>
+          <w:sz w:val="26"/>
+          <w:szCs w:val="26"/>
+        </w:rPr>
+        <w:t>còn</w:t>
+      </w:r>
+      <w:proofErr w:type="spellEnd"/>
+      <w:r>
+        <w:rPr>
+          <w:rFonts w:ascii="Times New Roman" w:hAnsi="Times New Roman" w:cs="Times New Roman"/>
+          <w:sz w:val="26"/>
+          <w:szCs w:val="26"/>
+        </w:rPr>
+        <w:t>)</w:t>
       </w:r>
       <w:r>
         <w:rPr>
@@ -660,7 +2179,7 @@
     </w:p>
     <w:p>
       <w:pPr>
-        <w:pStyle w:val="oancuaDanhsach"/>
+        <w:pStyle w:val="ListParagraph"/>
         <w:numPr>
           <w:ilvl w:val="0"/>
           <w:numId w:val="1"/>
@@ -672,13 +2191,41 @@
           <w:szCs w:val="26"/>
         </w:rPr>
       </w:pPr>
-      <w:r>
-        <w:rPr>
-          <w:rFonts w:ascii="Times New Roman" w:hAnsi="Times New Roman" w:cs="Times New Roman"/>
-          <w:sz w:val="26"/>
-          <w:szCs w:val="26"/>
-        </w:rPr>
-        <w:t xml:space="preserve">Yêu cầu 26 -&gt; </w:t>
+      <w:proofErr w:type="spellStart"/>
+      <w:r>
+        <w:rPr>
+          <w:rFonts w:ascii="Times New Roman" w:hAnsi="Times New Roman" w:cs="Times New Roman"/>
+          <w:sz w:val="26"/>
+          <w:szCs w:val="26"/>
+        </w:rPr>
+        <w:t>Yêu</w:t>
+      </w:r>
+      <w:proofErr w:type="spellEnd"/>
+      <w:r>
+        <w:rPr>
+          <w:rFonts w:ascii="Times New Roman" w:hAnsi="Times New Roman" w:cs="Times New Roman"/>
+          <w:sz w:val="26"/>
+          <w:szCs w:val="26"/>
+        </w:rPr>
+        <w:t xml:space="preserve"> </w:t>
+      </w:r>
+      <w:proofErr w:type="spellStart"/>
+      <w:r>
+        <w:rPr>
+          <w:rFonts w:ascii="Times New Roman" w:hAnsi="Times New Roman" w:cs="Times New Roman"/>
+          <w:sz w:val="26"/>
+          <w:szCs w:val="26"/>
+        </w:rPr>
+        <w:t>cầu</w:t>
+      </w:r>
+      <w:proofErr w:type="spellEnd"/>
+      <w:r>
+        <w:rPr>
+          <w:rFonts w:ascii="Times New Roman" w:hAnsi="Times New Roman" w:cs="Times New Roman"/>
+          <w:sz w:val="26"/>
+          <w:szCs w:val="26"/>
+        </w:rPr>
+        <w:t xml:space="preserve"> 26 -&gt; </w:t>
       </w:r>
       <w:r>
         <w:rPr>
@@ -694,23 +2241,87 @@
           <w:sz w:val="26"/>
           <w:szCs w:val="26"/>
         </w:rPr>
-        <w:t xml:space="preserve"> xử lý </w:t>
-      </w:r>
-      <w:r>
-        <w:rPr>
-          <w:rFonts w:ascii="Times New Roman" w:hAnsi="Times New Roman" w:cs="Times New Roman"/>
-          <w:sz w:val="26"/>
-          <w:szCs w:val="26"/>
-        </w:rPr>
-        <w:t xml:space="preserve">mấy </w:t>
-      </w:r>
-      <w:r>
-        <w:rPr>
-          <w:rFonts w:ascii="Times New Roman" w:hAnsi="Times New Roman" w:cs="Times New Roman"/>
-          <w:sz w:val="26"/>
-          <w:szCs w:val="26"/>
-        </w:rPr>
-        <w:t>file này:</w:t>
+        <w:t xml:space="preserve"> </w:t>
+      </w:r>
+      <w:proofErr w:type="spellStart"/>
+      <w:r>
+        <w:rPr>
+          <w:rFonts w:ascii="Times New Roman" w:hAnsi="Times New Roman" w:cs="Times New Roman"/>
+          <w:sz w:val="26"/>
+          <w:szCs w:val="26"/>
+        </w:rPr>
+        <w:t>xử</w:t>
+      </w:r>
+      <w:proofErr w:type="spellEnd"/>
+      <w:r>
+        <w:rPr>
+          <w:rFonts w:ascii="Times New Roman" w:hAnsi="Times New Roman" w:cs="Times New Roman"/>
+          <w:sz w:val="26"/>
+          <w:szCs w:val="26"/>
+        </w:rPr>
+        <w:t xml:space="preserve"> </w:t>
+      </w:r>
+      <w:proofErr w:type="spellStart"/>
+      <w:r>
+        <w:rPr>
+          <w:rFonts w:ascii="Times New Roman" w:hAnsi="Times New Roman" w:cs="Times New Roman"/>
+          <w:sz w:val="26"/>
+          <w:szCs w:val="26"/>
+        </w:rPr>
+        <w:t>lý</w:t>
+      </w:r>
+      <w:proofErr w:type="spellEnd"/>
+      <w:r>
+        <w:rPr>
+          <w:rFonts w:ascii="Times New Roman" w:hAnsi="Times New Roman" w:cs="Times New Roman"/>
+          <w:sz w:val="26"/>
+          <w:szCs w:val="26"/>
+        </w:rPr>
+        <w:t xml:space="preserve"> </w:t>
+      </w:r>
+      <w:proofErr w:type="spellStart"/>
+      <w:r>
+        <w:rPr>
+          <w:rFonts w:ascii="Times New Roman" w:hAnsi="Times New Roman" w:cs="Times New Roman"/>
+          <w:sz w:val="26"/>
+          <w:szCs w:val="26"/>
+        </w:rPr>
+        <w:t>mấy</w:t>
+      </w:r>
+      <w:proofErr w:type="spellEnd"/>
+      <w:r>
+        <w:rPr>
+          <w:rFonts w:ascii="Times New Roman" w:hAnsi="Times New Roman" w:cs="Times New Roman"/>
+          <w:sz w:val="26"/>
+          <w:szCs w:val="26"/>
+        </w:rPr>
+        <w:t xml:space="preserve"> </w:t>
+      </w:r>
+      <w:r>
+        <w:rPr>
+          <w:rFonts w:ascii="Times New Roman" w:hAnsi="Times New Roman" w:cs="Times New Roman"/>
+          <w:sz w:val="26"/>
+          <w:szCs w:val="26"/>
+        </w:rPr>
+        <w:t xml:space="preserve">file </w:t>
+      </w:r>
+      <w:proofErr w:type="spellStart"/>
+      <w:r>
+        <w:rPr>
+          <w:rFonts w:ascii="Times New Roman" w:hAnsi="Times New Roman" w:cs="Times New Roman"/>
+          <w:sz w:val="26"/>
+          <w:szCs w:val="26"/>
+        </w:rPr>
+        <w:t>này</w:t>
+      </w:r>
+      <w:proofErr w:type="spellEnd"/>
+      <w:r>
+        <w:rPr>
+          <w:rFonts w:ascii="Times New Roman" w:hAnsi="Times New Roman" w:cs="Times New Roman"/>
+          <w:sz w:val="26"/>
+          <w:szCs w:val="26"/>
+        </w:rPr>
+        <w:t>:</w:t>
       </w:r>
       <w:r>
         <w:rPr>
@@ -719,7 +2330,42 @@
           <w:szCs w:val="26"/>
         </w:rPr>
         <w:br/>
-        <w:t xml:space="preserve">mỗi course có </w:t>
+      </w:r>
+      <w:proofErr w:type="spellStart"/>
+      <w:r>
+        <w:rPr>
+          <w:rFonts w:ascii="Times New Roman" w:hAnsi="Times New Roman" w:cs="Times New Roman"/>
+          <w:sz w:val="26"/>
+          <w:szCs w:val="26"/>
+        </w:rPr>
+        <w:t>mỗi</w:t>
+      </w:r>
+      <w:proofErr w:type="spellEnd"/>
+      <w:r>
+        <w:rPr>
+          <w:rFonts w:ascii="Times New Roman" w:hAnsi="Times New Roman" w:cs="Times New Roman"/>
+          <w:sz w:val="26"/>
+          <w:szCs w:val="26"/>
+        </w:rPr>
+        <w:t xml:space="preserve"> course </w:t>
+      </w:r>
+      <w:proofErr w:type="spellStart"/>
+      <w:r>
+        <w:rPr>
+          <w:rFonts w:ascii="Times New Roman" w:hAnsi="Times New Roman" w:cs="Times New Roman"/>
+          <w:sz w:val="26"/>
+          <w:szCs w:val="26"/>
+        </w:rPr>
+        <w:t>có</w:t>
+      </w:r>
+      <w:proofErr w:type="spellEnd"/>
+      <w:r>
+        <w:rPr>
+          <w:rFonts w:ascii="Times New Roman" w:hAnsi="Times New Roman" w:cs="Times New Roman"/>
+          <w:sz w:val="26"/>
+          <w:szCs w:val="26"/>
+        </w:rPr>
+        <w:t xml:space="preserve"> </w:t>
       </w:r>
       <w:r>
         <w:rPr>
@@ -728,7 +2374,7 @@
           <w:sz w:val="36"/>
           <w:szCs w:val="36"/>
         </w:rPr>
-        <w:t>course&lt;name&gt;Score</w:t>
+        <w:t>course&lt;</w:t>
       </w:r>
       <w:r>
         <w:rPr>
@@ -737,8 +2383,9 @@
           <w:sz w:val="36"/>
           <w:szCs w:val="36"/>
         </w:rPr>
-        <w:t>B</w:t>
-      </w:r>
+        <w:t xml:space="preserve"> </w:t>
+      </w:r>
+      <w:proofErr w:type="spellStart"/>
       <w:r>
         <w:rPr>
           <w:rFonts w:ascii="Times New Roman" w:hAnsi="Times New Roman" w:cs="Times New Roman"/>
@@ -746,6 +2393,43 @@
           <w:sz w:val="36"/>
           <w:szCs w:val="36"/>
         </w:rPr>
+        <w:t>CourseCode</w:t>
+      </w:r>
+      <w:proofErr w:type="spellEnd"/>
+      <w:r>
+        <w:rPr>
+          <w:rFonts w:ascii="Times New Roman" w:hAnsi="Times New Roman" w:cs="Times New Roman"/>
+          <w:b/>
+          <w:sz w:val="36"/>
+          <w:szCs w:val="36"/>
+        </w:rPr>
+        <w:t xml:space="preserve"> </w:t>
+      </w:r>
+      <w:r>
+        <w:rPr>
+          <w:rFonts w:ascii="Times New Roman" w:hAnsi="Times New Roman" w:cs="Times New Roman"/>
+          <w:b/>
+          <w:sz w:val="36"/>
+          <w:szCs w:val="36"/>
+        </w:rPr>
+        <w:t>&gt;Score</w:t>
+      </w:r>
+      <w:r>
+        <w:rPr>
+          <w:rFonts w:ascii="Times New Roman" w:hAnsi="Times New Roman" w:cs="Times New Roman"/>
+          <w:b/>
+          <w:sz w:val="36"/>
+          <w:szCs w:val="36"/>
+        </w:rPr>
+        <w:t>B</w:t>
+      </w:r>
+      <w:r>
+        <w:rPr>
+          <w:rFonts w:ascii="Times New Roman" w:hAnsi="Times New Roman" w:cs="Times New Roman"/>
+          <w:b/>
+          <w:sz w:val="36"/>
+          <w:szCs w:val="36"/>
+        </w:rPr>
         <w:t>oard.csv</w:t>
       </w:r>
       <w:r>
@@ -763,12 +2447,40 @@
           <w:sz w:val="26"/>
           <w:szCs w:val="26"/>
         </w:rPr>
-        <w:t>(id,midterm,final,lab,bonus)</w:t>
+        <w:t>(</w:t>
+      </w:r>
+      <w:proofErr w:type="spellStart"/>
+      <w:proofErr w:type="gramStart"/>
+      <w:r>
+        <w:rPr>
+          <w:rFonts w:ascii="Times New Roman" w:hAnsi="Times New Roman" w:cs="Times New Roman"/>
+          <w:sz w:val="26"/>
+          <w:szCs w:val="26"/>
+        </w:rPr>
+        <w:t>id,midterm</w:t>
+      </w:r>
+      <w:proofErr w:type="gramEnd"/>
+      <w:r>
+        <w:rPr>
+          <w:rFonts w:ascii="Times New Roman" w:hAnsi="Times New Roman" w:cs="Times New Roman"/>
+          <w:sz w:val="26"/>
+          <w:szCs w:val="26"/>
+        </w:rPr>
+        <w:t>,final,lab,bonus</w:t>
+      </w:r>
+      <w:proofErr w:type="spellEnd"/>
+      <w:r>
+        <w:rPr>
+          <w:rFonts w:ascii="Times New Roman" w:hAnsi="Times New Roman" w:cs="Times New Roman"/>
+          <w:sz w:val="26"/>
+          <w:szCs w:val="26"/>
+        </w:rPr>
+        <w:t>)</w:t>
       </w:r>
     </w:p>
     <w:p>
       <w:pPr>
-        <w:pStyle w:val="oancuaDanhsach"/>
+        <w:pStyle w:val="ListParagraph"/>
         <w:numPr>
           <w:ilvl w:val="0"/>
           <w:numId w:val="1"/>
@@ -780,21 +2492,111 @@
           <w:szCs w:val="26"/>
         </w:rPr>
       </w:pPr>
-      <w:r>
-        <w:rPr>
-          <w:rFonts w:ascii="Times New Roman" w:hAnsi="Times New Roman" w:cs="Times New Roman"/>
-          <w:sz w:val="26"/>
-          <w:szCs w:val="26"/>
-        </w:rPr>
-        <w:t>Yêu cầu 31</w:t>
-      </w:r>
-      <w:r>
-        <w:rPr>
-          <w:rFonts w:ascii="Times New Roman" w:hAnsi="Times New Roman" w:cs="Times New Roman"/>
-          <w:sz w:val="26"/>
-          <w:szCs w:val="26"/>
-        </w:rPr>
-        <w:t xml:space="preserve">, 32 xử lý file này: </w:t>
+      <w:proofErr w:type="spellStart"/>
+      <w:r>
+        <w:rPr>
+          <w:rFonts w:ascii="Times New Roman" w:hAnsi="Times New Roman" w:cs="Times New Roman"/>
+          <w:sz w:val="26"/>
+          <w:szCs w:val="26"/>
+        </w:rPr>
+        <w:t>Yêu</w:t>
+      </w:r>
+      <w:proofErr w:type="spellEnd"/>
+      <w:r>
+        <w:rPr>
+          <w:rFonts w:ascii="Times New Roman" w:hAnsi="Times New Roman" w:cs="Times New Roman"/>
+          <w:sz w:val="26"/>
+          <w:szCs w:val="26"/>
+        </w:rPr>
+        <w:t xml:space="preserve"> </w:t>
+      </w:r>
+      <w:proofErr w:type="spellStart"/>
+      <w:r>
+        <w:rPr>
+          <w:rFonts w:ascii="Times New Roman" w:hAnsi="Times New Roman" w:cs="Times New Roman"/>
+          <w:sz w:val="26"/>
+          <w:szCs w:val="26"/>
+        </w:rPr>
+        <w:t>cầu</w:t>
+      </w:r>
+      <w:proofErr w:type="spellEnd"/>
+      <w:r>
+        <w:rPr>
+          <w:rFonts w:ascii="Times New Roman" w:hAnsi="Times New Roman" w:cs="Times New Roman"/>
+          <w:sz w:val="26"/>
+          <w:szCs w:val="26"/>
+        </w:rPr>
+        <w:t xml:space="preserve"> 31</w:t>
+      </w:r>
+      <w:r>
+        <w:rPr>
+          <w:rFonts w:ascii="Times New Roman" w:hAnsi="Times New Roman" w:cs="Times New Roman"/>
+          <w:sz w:val="26"/>
+          <w:szCs w:val="26"/>
+        </w:rPr>
+        <w:t xml:space="preserve">, 32 </w:t>
+      </w:r>
+      <w:proofErr w:type="spellStart"/>
+      <w:r>
+        <w:rPr>
+          <w:rFonts w:ascii="Times New Roman" w:hAnsi="Times New Roman" w:cs="Times New Roman"/>
+          <w:sz w:val="26"/>
+          <w:szCs w:val="26"/>
+        </w:rPr>
+        <w:t>xử</w:t>
+      </w:r>
+      <w:proofErr w:type="spellEnd"/>
+      <w:r>
+        <w:rPr>
+          <w:rFonts w:ascii="Times New Roman" w:hAnsi="Times New Roman" w:cs="Times New Roman"/>
+          <w:sz w:val="26"/>
+          <w:szCs w:val="26"/>
+        </w:rPr>
+        <w:t xml:space="preserve"> </w:t>
+      </w:r>
+      <w:proofErr w:type="spellStart"/>
+      <w:r>
+        <w:rPr>
+          <w:rFonts w:ascii="Times New Roman" w:hAnsi="Times New Roman" w:cs="Times New Roman"/>
+          <w:sz w:val="26"/>
+          <w:szCs w:val="26"/>
+        </w:rPr>
+        <w:t>lý</w:t>
+      </w:r>
+      <w:proofErr w:type="spellEnd"/>
+      <w:r>
+        <w:rPr>
+          <w:rFonts w:ascii="Times New Roman" w:hAnsi="Times New Roman" w:cs="Times New Roman"/>
+          <w:sz w:val="26"/>
+          <w:szCs w:val="26"/>
+        </w:rPr>
+        <w:t xml:space="preserve"> file </w:t>
+      </w:r>
+      <w:proofErr w:type="spellStart"/>
+      <w:r>
+        <w:rPr>
+          <w:rFonts w:ascii="Times New Roman" w:hAnsi="Times New Roman" w:cs="Times New Roman"/>
+          <w:sz w:val="26"/>
+          <w:szCs w:val="26"/>
+        </w:rPr>
+        <w:t>này</w:t>
+      </w:r>
+      <w:proofErr w:type="spellEnd"/>
+      <w:r>
+        <w:rPr>
+          <w:rFonts w:ascii="Times New Roman" w:hAnsi="Times New Roman" w:cs="Times New Roman"/>
+          <w:sz w:val="26"/>
+          <w:szCs w:val="26"/>
+        </w:rPr>
+        <w:t xml:space="preserve">: </w:t>
+      </w:r>
+      <w:r>
+        <w:rPr>
+          <w:rFonts w:ascii="Times New Roman" w:hAnsi="Times New Roman" w:cs="Times New Roman"/>
+          <w:sz w:val="26"/>
+          <w:szCs w:val="26"/>
+        </w:rPr>
+        <w:br/>
       </w:r>
       <w:r>
         <w:rPr>
@@ -803,7 +2605,7 @@
           <w:sz w:val="36"/>
           <w:szCs w:val="36"/>
         </w:rPr>
-        <w:t>Course&lt;name&gt;Presence</w:t>
+        <w:t>c</w:t>
       </w:r>
       <w:r>
         <w:rPr>
@@ -812,6 +2614,53 @@
           <w:sz w:val="36"/>
           <w:szCs w:val="36"/>
         </w:rPr>
+        <w:t>ourse&lt;</w:t>
+      </w:r>
+      <w:r>
+        <w:rPr>
+          <w:rFonts w:ascii="Times New Roman" w:hAnsi="Times New Roman" w:cs="Times New Roman"/>
+          <w:b/>
+          <w:sz w:val="36"/>
+          <w:szCs w:val="36"/>
+        </w:rPr>
+        <w:t xml:space="preserve"> </w:t>
+      </w:r>
+      <w:proofErr w:type="spellStart"/>
+      <w:r>
+        <w:rPr>
+          <w:rFonts w:ascii="Times New Roman" w:hAnsi="Times New Roman" w:cs="Times New Roman"/>
+          <w:b/>
+          <w:sz w:val="36"/>
+          <w:szCs w:val="36"/>
+        </w:rPr>
+        <w:t>CourseCode</w:t>
+      </w:r>
+      <w:proofErr w:type="spellEnd"/>
+      <w:r>
+        <w:rPr>
+          <w:rFonts w:ascii="Times New Roman" w:hAnsi="Times New Roman" w:cs="Times New Roman"/>
+          <w:b/>
+          <w:sz w:val="36"/>
+          <w:szCs w:val="36"/>
+        </w:rPr>
+        <w:t xml:space="preserve"> </w:t>
+      </w:r>
+      <w:r>
+        <w:rPr>
+          <w:rFonts w:ascii="Times New Roman" w:hAnsi="Times New Roman" w:cs="Times New Roman"/>
+          <w:b/>
+          <w:sz w:val="36"/>
+          <w:szCs w:val="36"/>
+        </w:rPr>
+        <w:t>&gt;Presence</w:t>
+      </w:r>
+      <w:r>
+        <w:rPr>
+          <w:rFonts w:ascii="Times New Roman" w:hAnsi="Times New Roman" w:cs="Times New Roman"/>
+          <w:b/>
+          <w:sz w:val="36"/>
+          <w:szCs w:val="36"/>
+        </w:rPr>
         <w:t>.csv</w:t>
       </w:r>
       <w:r>
@@ -831,6 +2680,8 @@
         </w:rPr>
         <w:t>(</w:t>
       </w:r>
+      <w:proofErr w:type="spellStart"/>
+      <w:proofErr w:type="gramStart"/>
       <w:r>
         <w:rPr>
           <w:rFonts w:ascii="Times New Roman" w:hAnsi="Times New Roman" w:cs="Times New Roman"/>
@@ -845,12 +2696,22 @@
           <w:sz w:val="26"/>
           <w:szCs w:val="26"/>
         </w:rPr>
-        <w:t>,week(1,2,…))</w:t>
+        <w:t>,week</w:t>
+      </w:r>
+      <w:proofErr w:type="spellEnd"/>
+      <w:proofErr w:type="gramEnd"/>
+      <w:r>
+        <w:rPr>
+          <w:rFonts w:ascii="Times New Roman" w:hAnsi="Times New Roman" w:cs="Times New Roman"/>
+          <w:sz w:val="26"/>
+          <w:szCs w:val="26"/>
+        </w:rPr>
+        <w:t>(1,2,…))</w:t>
       </w:r>
     </w:p>
     <w:p>
       <w:pPr>
-        <w:pStyle w:val="oancuaDanhsach"/>
+        <w:pStyle w:val="ListParagraph"/>
         <w:numPr>
           <w:ilvl w:val="0"/>
           <w:numId w:val="1"/>
@@ -862,13 +2723,95 @@
           <w:szCs w:val="26"/>
         </w:rPr>
       </w:pPr>
-      <w:r>
-        <w:rPr>
-          <w:rFonts w:ascii="Times New Roman" w:hAnsi="Times New Roman" w:cs="Times New Roman"/>
-          <w:sz w:val="26"/>
-          <w:szCs w:val="26"/>
-        </w:rPr>
-        <w:t>Yêu cầu 33, 34 xử lý file này:</w:t>
+      <w:proofErr w:type="spellStart"/>
+      <w:r>
+        <w:rPr>
+          <w:rFonts w:ascii="Times New Roman" w:hAnsi="Times New Roman" w:cs="Times New Roman"/>
+          <w:sz w:val="26"/>
+          <w:szCs w:val="26"/>
+        </w:rPr>
+        <w:t>Yêu</w:t>
+      </w:r>
+      <w:proofErr w:type="spellEnd"/>
+      <w:r>
+        <w:rPr>
+          <w:rFonts w:ascii="Times New Roman" w:hAnsi="Times New Roman" w:cs="Times New Roman"/>
+          <w:sz w:val="26"/>
+          <w:szCs w:val="26"/>
+        </w:rPr>
+        <w:t xml:space="preserve"> </w:t>
+      </w:r>
+      <w:proofErr w:type="spellStart"/>
+      <w:r>
+        <w:rPr>
+          <w:rFonts w:ascii="Times New Roman" w:hAnsi="Times New Roman" w:cs="Times New Roman"/>
+          <w:sz w:val="26"/>
+          <w:szCs w:val="26"/>
+        </w:rPr>
+        <w:t>cầu</w:t>
+      </w:r>
+      <w:proofErr w:type="spellEnd"/>
+      <w:r>
+        <w:rPr>
+          <w:rFonts w:ascii="Times New Roman" w:hAnsi="Times New Roman" w:cs="Times New Roman"/>
+          <w:sz w:val="26"/>
+          <w:szCs w:val="26"/>
+        </w:rPr>
+        <w:t xml:space="preserve"> 33, 34 </w:t>
+      </w:r>
+      <w:proofErr w:type="spellStart"/>
+      <w:r>
+        <w:rPr>
+          <w:rFonts w:ascii="Times New Roman" w:hAnsi="Times New Roman" w:cs="Times New Roman"/>
+          <w:sz w:val="26"/>
+          <w:szCs w:val="26"/>
+        </w:rPr>
+        <w:t>xử</w:t>
+      </w:r>
+      <w:proofErr w:type="spellEnd"/>
+      <w:r>
+        <w:rPr>
+          <w:rFonts w:ascii="Times New Roman" w:hAnsi="Times New Roman" w:cs="Times New Roman"/>
+          <w:sz w:val="26"/>
+          <w:szCs w:val="26"/>
+        </w:rPr>
+        <w:t xml:space="preserve"> </w:t>
+      </w:r>
+      <w:proofErr w:type="spellStart"/>
+      <w:r>
+        <w:rPr>
+          <w:rFonts w:ascii="Times New Roman" w:hAnsi="Times New Roman" w:cs="Times New Roman"/>
+          <w:sz w:val="26"/>
+          <w:szCs w:val="26"/>
+        </w:rPr>
+        <w:t>lý</w:t>
+      </w:r>
+      <w:proofErr w:type="spellEnd"/>
+      <w:r>
+        <w:rPr>
+          <w:rFonts w:ascii="Times New Roman" w:hAnsi="Times New Roman" w:cs="Times New Roman"/>
+          <w:sz w:val="26"/>
+          <w:szCs w:val="26"/>
+        </w:rPr>
+        <w:t xml:space="preserve"> file </w:t>
+      </w:r>
+      <w:proofErr w:type="spellStart"/>
+      <w:r>
+        <w:rPr>
+          <w:rFonts w:ascii="Times New Roman" w:hAnsi="Times New Roman" w:cs="Times New Roman"/>
+          <w:sz w:val="26"/>
+          <w:szCs w:val="26"/>
+        </w:rPr>
+        <w:t>này</w:t>
+      </w:r>
+      <w:proofErr w:type="spellEnd"/>
+      <w:r>
+        <w:rPr>
+          <w:rFonts w:ascii="Times New Roman" w:hAnsi="Times New Roman" w:cs="Times New Roman"/>
+          <w:sz w:val="26"/>
+          <w:szCs w:val="26"/>
+        </w:rPr>
+        <w:t>:</w:t>
       </w:r>
       <w:r>
         <w:rPr>
@@ -877,7 +2820,42 @@
           <w:szCs w:val="26"/>
         </w:rPr>
         <w:br/>
-        <w:t xml:space="preserve">Mỗi student có </w:t>
+      </w:r>
+      <w:proofErr w:type="spellStart"/>
+      <w:r>
+        <w:rPr>
+          <w:rFonts w:ascii="Times New Roman" w:hAnsi="Times New Roman" w:cs="Times New Roman"/>
+          <w:sz w:val="26"/>
+          <w:szCs w:val="26"/>
+        </w:rPr>
+        <w:t>Mỗi</w:t>
+      </w:r>
+      <w:proofErr w:type="spellEnd"/>
+      <w:r>
+        <w:rPr>
+          <w:rFonts w:ascii="Times New Roman" w:hAnsi="Times New Roman" w:cs="Times New Roman"/>
+          <w:sz w:val="26"/>
+          <w:szCs w:val="26"/>
+        </w:rPr>
+        <w:t xml:space="preserve"> student </w:t>
+      </w:r>
+      <w:proofErr w:type="spellStart"/>
+      <w:r>
+        <w:rPr>
+          <w:rFonts w:ascii="Times New Roman" w:hAnsi="Times New Roman" w:cs="Times New Roman"/>
+          <w:sz w:val="26"/>
+          <w:szCs w:val="26"/>
+        </w:rPr>
+        <w:t>có</w:t>
+      </w:r>
+      <w:proofErr w:type="spellEnd"/>
+      <w:r>
+        <w:rPr>
+          <w:rFonts w:ascii="Times New Roman" w:hAnsi="Times New Roman" w:cs="Times New Roman"/>
+          <w:sz w:val="26"/>
+          <w:szCs w:val="26"/>
+        </w:rPr>
+        <w:t xml:space="preserve"> </w:t>
       </w:r>
       <w:r>
         <w:rPr>
@@ -894,49 +2872,245 @@
           <w:sz w:val="26"/>
           <w:szCs w:val="26"/>
         </w:rPr>
-        <w:t xml:space="preserve"> (course,class,year,semester,lecturer username,start at,end at,from,to,date of week)</w:t>
-      </w:r>
-      <w:r>
-        <w:rPr>
-          <w:rFonts w:ascii="Times New Roman" w:hAnsi="Times New Roman" w:cs="Times New Roman"/>
-          <w:sz w:val="26"/>
-          <w:szCs w:val="26"/>
-        </w:rPr>
-        <w:t xml:space="preserve"> -&gt; Tra </w:t>
-      </w:r>
-      <w:r>
-        <w:rPr>
-          <w:rFonts w:ascii="Times New Roman" w:hAnsi="Times New Roman" w:cs="Times New Roman"/>
-          <w:b/>
-          <w:sz w:val="26"/>
-          <w:szCs w:val="26"/>
-        </w:rPr>
-        <w:t xml:space="preserve">course&lt;name&gt;Schedule.csv </w:t>
-      </w:r>
-      <w:r>
-        <w:rPr>
-          <w:rFonts w:ascii="Times New Roman" w:hAnsi="Times New Roman" w:cs="Times New Roman"/>
-          <w:sz w:val="26"/>
-          <w:szCs w:val="26"/>
-        </w:rPr>
-        <w:t xml:space="preserve">với </w:t>
-      </w:r>
-      <w:r>
-        <w:rPr>
-          <w:rFonts w:ascii="Times New Roman" w:hAnsi="Times New Roman" w:cs="Times New Roman"/>
-          <w:b/>
-          <w:sz w:val="26"/>
-          <w:szCs w:val="26"/>
-        </w:rPr>
-        <w:t xml:space="preserve">course&lt;name&gt;Scoreboard.csv </w:t>
-      </w:r>
-      <w:r>
-        <w:rPr>
-          <w:rFonts w:ascii="Times New Roman" w:hAnsi="Times New Roman" w:cs="Times New Roman"/>
-          <w:sz w:val="26"/>
-          <w:szCs w:val="26"/>
-        </w:rPr>
-        <w:t>rồi in ra</w:t>
+        <w:t xml:space="preserve"> (</w:t>
+      </w:r>
+      <w:proofErr w:type="spellStart"/>
+      <w:r>
+        <w:rPr>
+          <w:rFonts w:ascii="Times New Roman" w:hAnsi="Times New Roman" w:cs="Times New Roman"/>
+          <w:sz w:val="26"/>
+          <w:szCs w:val="26"/>
+        </w:rPr>
+        <w:t>course,class,year,semester,lecturer</w:t>
+      </w:r>
+      <w:proofErr w:type="spellEnd"/>
+      <w:r>
+        <w:rPr>
+          <w:rFonts w:ascii="Times New Roman" w:hAnsi="Times New Roman" w:cs="Times New Roman"/>
+          <w:sz w:val="26"/>
+          <w:szCs w:val="26"/>
+        </w:rPr>
+        <w:t xml:space="preserve"> </w:t>
+      </w:r>
+      <w:proofErr w:type="spellStart"/>
+      <w:r>
+        <w:rPr>
+          <w:rFonts w:ascii="Times New Roman" w:hAnsi="Times New Roman" w:cs="Times New Roman"/>
+          <w:sz w:val="26"/>
+          <w:szCs w:val="26"/>
+        </w:rPr>
+        <w:t>username,start</w:t>
+      </w:r>
+      <w:proofErr w:type="spellEnd"/>
+      <w:r>
+        <w:rPr>
+          <w:rFonts w:ascii="Times New Roman" w:hAnsi="Times New Roman" w:cs="Times New Roman"/>
+          <w:sz w:val="26"/>
+          <w:szCs w:val="26"/>
+        </w:rPr>
+        <w:t xml:space="preserve"> </w:t>
+      </w:r>
+      <w:proofErr w:type="spellStart"/>
+      <w:r>
+        <w:rPr>
+          <w:rFonts w:ascii="Times New Roman" w:hAnsi="Times New Roman" w:cs="Times New Roman"/>
+          <w:sz w:val="26"/>
+          <w:szCs w:val="26"/>
+        </w:rPr>
+        <w:t>at,end</w:t>
+      </w:r>
+      <w:proofErr w:type="spellEnd"/>
+      <w:r>
+        <w:rPr>
+          <w:rFonts w:ascii="Times New Roman" w:hAnsi="Times New Roman" w:cs="Times New Roman"/>
+          <w:sz w:val="26"/>
+          <w:szCs w:val="26"/>
+        </w:rPr>
+        <w:t xml:space="preserve"> </w:t>
+      </w:r>
+      <w:proofErr w:type="spellStart"/>
+      <w:r>
+        <w:rPr>
+          <w:rFonts w:ascii="Times New Roman" w:hAnsi="Times New Roman" w:cs="Times New Roman"/>
+          <w:sz w:val="26"/>
+          <w:szCs w:val="26"/>
+        </w:rPr>
+        <w:t>at,from,to,date</w:t>
+      </w:r>
+      <w:proofErr w:type="spellEnd"/>
+      <w:r>
+        <w:rPr>
+          <w:rFonts w:ascii="Times New Roman" w:hAnsi="Times New Roman" w:cs="Times New Roman"/>
+          <w:sz w:val="26"/>
+          <w:szCs w:val="26"/>
+        </w:rPr>
+        <w:t xml:space="preserve"> of week)</w:t>
+      </w:r>
+      <w:r>
+        <w:rPr>
+          <w:rFonts w:ascii="Times New Roman" w:hAnsi="Times New Roman" w:cs="Times New Roman"/>
+          <w:sz w:val="26"/>
+          <w:szCs w:val="26"/>
+        </w:rPr>
+        <w:t xml:space="preserve"> </w:t>
+      </w:r>
+      <w:r>
+        <w:rPr>
+          <w:rFonts w:ascii="Times New Roman" w:hAnsi="Times New Roman" w:cs="Times New Roman"/>
+          <w:sz w:val="26"/>
+          <w:szCs w:val="26"/>
+        </w:rPr>
+        <w:br/>
+      </w:r>
+      <w:r>
+        <w:rPr>
+          <w:rFonts w:ascii="Times New Roman" w:hAnsi="Times New Roman" w:cs="Times New Roman"/>
+          <w:sz w:val="26"/>
+          <w:szCs w:val="26"/>
+        </w:rPr>
+        <w:lastRenderedPageBreak/>
+        <w:t xml:space="preserve">-&gt; </w:t>
+      </w:r>
+      <w:proofErr w:type="spellStart"/>
+      <w:r>
+        <w:rPr>
+          <w:rFonts w:ascii="Times New Roman" w:hAnsi="Times New Roman" w:cs="Times New Roman"/>
+          <w:sz w:val="26"/>
+          <w:szCs w:val="26"/>
+        </w:rPr>
+        <w:t>Tra</w:t>
+      </w:r>
+      <w:proofErr w:type="spellEnd"/>
+      <w:r>
+        <w:rPr>
+          <w:rFonts w:ascii="Times New Roman" w:hAnsi="Times New Roman" w:cs="Times New Roman"/>
+          <w:sz w:val="26"/>
+          <w:szCs w:val="26"/>
+        </w:rPr>
+        <w:t xml:space="preserve"> </w:t>
+      </w:r>
+      <w:r>
+        <w:rPr>
+          <w:rFonts w:ascii="Times New Roman" w:hAnsi="Times New Roman" w:cs="Times New Roman"/>
+          <w:b/>
+          <w:sz w:val="30"/>
+          <w:szCs w:val="30"/>
+        </w:rPr>
+        <w:t>course&lt;</w:t>
+      </w:r>
+      <w:proofErr w:type="spellStart"/>
+      <w:r>
+        <w:rPr>
+          <w:rFonts w:ascii="Times New Roman" w:hAnsi="Times New Roman" w:cs="Times New Roman"/>
+          <w:b/>
+          <w:sz w:val="30"/>
+          <w:szCs w:val="30"/>
+        </w:rPr>
+        <w:t>CourseCode</w:t>
+      </w:r>
+      <w:proofErr w:type="spellEnd"/>
+      <w:r>
+        <w:rPr>
+          <w:rFonts w:ascii="Times New Roman" w:hAnsi="Times New Roman" w:cs="Times New Roman"/>
+          <w:b/>
+          <w:sz w:val="30"/>
+          <w:szCs w:val="30"/>
+        </w:rPr>
+        <w:t>&gt;Schedule.csv</w:t>
+      </w:r>
+      <w:r>
+        <w:rPr>
+          <w:rFonts w:ascii="Times New Roman" w:hAnsi="Times New Roman" w:cs="Times New Roman"/>
+          <w:b/>
+          <w:sz w:val="26"/>
+          <w:szCs w:val="26"/>
+        </w:rPr>
+        <w:t xml:space="preserve"> </w:t>
+      </w:r>
+      <w:proofErr w:type="spellStart"/>
+      <w:r>
+        <w:rPr>
+          <w:rFonts w:ascii="Times New Roman" w:hAnsi="Times New Roman" w:cs="Times New Roman"/>
+          <w:sz w:val="26"/>
+          <w:szCs w:val="26"/>
+        </w:rPr>
+        <w:t>với</w:t>
+      </w:r>
+      <w:proofErr w:type="spellEnd"/>
+      <w:r>
+        <w:rPr>
+          <w:rFonts w:ascii="Times New Roman" w:hAnsi="Times New Roman" w:cs="Times New Roman"/>
+          <w:sz w:val="26"/>
+          <w:szCs w:val="26"/>
+        </w:rPr>
+        <w:t xml:space="preserve"> </w:t>
+      </w:r>
+      <w:bookmarkStart w:id="0" w:name="_GoBack"/>
+      <w:bookmarkEnd w:id="0"/>
+      <w:r>
+        <w:rPr>
+          <w:rFonts w:ascii="Times New Roman" w:hAnsi="Times New Roman" w:cs="Times New Roman"/>
+          <w:b/>
+          <w:sz w:val="30"/>
+          <w:szCs w:val="30"/>
+        </w:rPr>
+        <w:t>course&lt;</w:t>
+      </w:r>
+      <w:proofErr w:type="spellStart"/>
+      <w:r>
+        <w:rPr>
+          <w:rFonts w:ascii="Times New Roman" w:hAnsi="Times New Roman" w:cs="Times New Roman"/>
+          <w:b/>
+          <w:sz w:val="30"/>
+          <w:szCs w:val="30"/>
+        </w:rPr>
+        <w:t>CourseCode</w:t>
+      </w:r>
+      <w:proofErr w:type="spellEnd"/>
+      <w:r>
+        <w:rPr>
+          <w:rFonts w:ascii="Times New Roman" w:hAnsi="Times New Roman" w:cs="Times New Roman"/>
+          <w:b/>
+          <w:sz w:val="30"/>
+          <w:szCs w:val="30"/>
+        </w:rPr>
+        <w:t>&gt;Scoreboard.csv</w:t>
+      </w:r>
+      <w:r>
+        <w:rPr>
+          <w:rFonts w:ascii="Times New Roman" w:hAnsi="Times New Roman" w:cs="Times New Roman"/>
+          <w:b/>
+          <w:sz w:val="26"/>
+          <w:szCs w:val="26"/>
+        </w:rPr>
+        <w:t xml:space="preserve"> </w:t>
+      </w:r>
+      <w:proofErr w:type="spellStart"/>
+      <w:r>
+        <w:rPr>
+          <w:rFonts w:ascii="Times New Roman" w:hAnsi="Times New Roman" w:cs="Times New Roman"/>
+          <w:sz w:val="26"/>
+          <w:szCs w:val="26"/>
+        </w:rPr>
+        <w:t>rồi</w:t>
+      </w:r>
+      <w:proofErr w:type="spellEnd"/>
+      <w:r>
+        <w:rPr>
+          <w:rFonts w:ascii="Times New Roman" w:hAnsi="Times New Roman" w:cs="Times New Roman"/>
+          <w:sz w:val="26"/>
+          <w:szCs w:val="26"/>
+        </w:rPr>
+        <w:t xml:space="preserve"> in </w:t>
+      </w:r>
+      <w:proofErr w:type="spellStart"/>
+      <w:r>
+        <w:rPr>
+          <w:rFonts w:ascii="Times New Roman" w:hAnsi="Times New Roman" w:cs="Times New Roman"/>
+          <w:sz w:val="26"/>
+          <w:szCs w:val="26"/>
+        </w:rPr>
+        <w:t>ra</w:t>
       </w:r>
       <w:r>
         <w:rPr>
@@ -946,6 +3120,7 @@
         </w:rPr>
         <w:t>.</w:t>
       </w:r>
+      <w:proofErr w:type="spellEnd"/>
     </w:p>
     <w:sectPr>
       <w:pgSz w:w="11906" w:h="16838" w:code="9"/>
@@ -1472,17 +3647,17 @@
     <w:lsdException w:name="Hashtag" w:semiHidden="1" w:unhideWhenUsed="1"/>
     <w:lsdException w:name="Unresolved Mention" w:semiHidden="1" w:unhideWhenUsed="1"/>
   </w:latentStyles>
-  <w:style w:type="paragraph" w:default="1" w:styleId="Binhthng">
+  <w:style w:type="paragraph" w:default="1" w:styleId="Normal">
     <w:name w:val="Normal"/>
     <w:qFormat/>
   </w:style>
-  <w:style w:type="character" w:default="1" w:styleId="Phngmcinhcuaoanvn">
+  <w:style w:type="character" w:default="1" w:styleId="DefaultParagraphFont">
     <w:name w:val="Default Paragraph Font"/>
     <w:uiPriority w:val="1"/>
     <w:semiHidden/>
     <w:unhideWhenUsed/>
   </w:style>
-  <w:style w:type="table" w:default="1" w:styleId="BangThngthng">
+  <w:style w:type="table" w:default="1" w:styleId="TableNormal">
     <w:name w:val="Normal Table"/>
     <w:uiPriority w:val="99"/>
     <w:semiHidden/>
@@ -1497,15 +3672,15 @@
       </w:tblCellMar>
     </w:tblPr>
   </w:style>
-  <w:style w:type="numbering" w:default="1" w:styleId="Khngco">
+  <w:style w:type="numbering" w:default="1" w:styleId="NoList">
     <w:name w:val="No List"/>
     <w:uiPriority w:val="99"/>
     <w:semiHidden/>
     <w:unhideWhenUsed/>
   </w:style>
-  <w:style w:type="paragraph" w:styleId="oancuaDanhsach">
+  <w:style w:type="paragraph" w:styleId="ListParagraph">
     <w:name w:val="List Paragraph"/>
-    <w:basedOn w:val="Binhthng"/>
+    <w:basedOn w:val="Normal"/>
     <w:uiPriority w:val="34"/>
     <w:qFormat/>
     <w:rsid w:val="00E62511"/>

</xml_diff>